<commit_message>
updated document with correct normalised tables
</commit_message>
<xml_diff>
--- a/Document.docx
+++ b/Document.docx
@@ -1406,31 +1406,12 @@
         <w:spacing w:after="0" w:line="480" w:lineRule="auto"/>
         <w:rPr>
           <w:rFonts w:ascii="Times New Roman" w:eastAsia="Times New Roman" w:hAnsi="Times New Roman" w:cs="Times New Roman"/>
+          <w:color w:val="000000"/>
           <w:sz w:val="24"/>
           <w:szCs w:val="24"/>
           <w:lang w:eastAsia="en-029"/>
         </w:rPr>
       </w:pPr>
-      <w:r>
-        <w:rPr>
-          <w:rFonts w:ascii="Times New Roman" w:eastAsia="Times New Roman" w:hAnsi="Times New Roman" w:cs="Times New Roman"/>
-          <w:color w:val="000000"/>
-          <w:sz w:val="24"/>
-          <w:szCs w:val="24"/>
-          <w:lang w:eastAsia="en-029"/>
-        </w:rPr>
-        <w:t xml:space="preserve">Normalised </w:t>
-      </w:r>
-      <w:r>
-        <w:rPr>
-          <w:rFonts w:ascii="Times New Roman" w:eastAsia="Times New Roman" w:hAnsi="Times New Roman" w:cs="Times New Roman"/>
-          <w:color w:val="000000"/>
-          <w:sz w:val="24"/>
-          <w:szCs w:val="24"/>
-          <w:lang w:eastAsia="en-029"/>
-        </w:rPr>
-        <w:t>Tables</w:t>
-      </w:r>
     </w:p>
     <w:p>
       <w:pPr>
@@ -1443,1346 +1424,90 @@
           <w:lang w:eastAsia="en-029"/>
         </w:rPr>
       </w:pPr>
-      <w:r>
-        <w:rPr>
-          <w:rFonts w:ascii="Times New Roman" w:eastAsia="Times New Roman" w:hAnsi="Times New Roman" w:cs="Times New Roman"/>
-          <w:color w:val="000000"/>
-          <w:sz w:val="24"/>
-          <w:szCs w:val="24"/>
-          <w:lang w:eastAsia="en-029"/>
-        </w:rPr>
-        <w:t>User</w:t>
-      </w:r>
-      <w:r>
-        <w:rPr>
-          <w:rFonts w:ascii="Times New Roman" w:eastAsia="Times New Roman" w:hAnsi="Times New Roman" w:cs="Times New Roman"/>
-          <w:color w:val="000000"/>
-          <w:sz w:val="24"/>
-          <w:szCs w:val="24"/>
-          <w:lang w:eastAsia="en-029"/>
-        </w:rPr>
-        <w:t xml:space="preserve"> </w:t>
-      </w:r>
-      <w:r>
-        <w:rPr>
-          <w:rFonts w:ascii="Times New Roman" w:eastAsia="Times New Roman" w:hAnsi="Times New Roman" w:cs="Times New Roman"/>
-          <w:color w:val="000000"/>
-          <w:sz w:val="24"/>
-          <w:szCs w:val="24"/>
-          <w:lang w:eastAsia="en-029"/>
-        </w:rPr>
-        <w:t>(</w:t>
-      </w:r>
-      <w:proofErr w:type="spellStart"/>
-      <w:r>
-        <w:rPr>
-          <w:rFonts w:ascii="Times New Roman" w:eastAsia="Times New Roman" w:hAnsi="Times New Roman" w:cs="Times New Roman"/>
-          <w:color w:val="000000"/>
-          <w:sz w:val="24"/>
-          <w:szCs w:val="24"/>
-          <w:u w:val="single"/>
-          <w:lang w:eastAsia="en-029"/>
-        </w:rPr>
-        <w:t>user_id</w:t>
-      </w:r>
-      <w:proofErr w:type="spellEnd"/>
-      <w:r>
-        <w:rPr>
-          <w:rFonts w:ascii="Times New Roman" w:eastAsia="Times New Roman" w:hAnsi="Times New Roman" w:cs="Times New Roman"/>
-          <w:color w:val="000000"/>
-          <w:sz w:val="24"/>
-          <w:szCs w:val="24"/>
-          <w:lang w:eastAsia="en-029"/>
-        </w:rPr>
-        <w:t xml:space="preserve">, </w:t>
-      </w:r>
-      <w:proofErr w:type="spellStart"/>
-      <w:r>
-        <w:rPr>
-          <w:rFonts w:ascii="Times New Roman" w:eastAsia="Times New Roman" w:hAnsi="Times New Roman" w:cs="Times New Roman"/>
-          <w:color w:val="000000"/>
-          <w:sz w:val="24"/>
-          <w:szCs w:val="24"/>
-          <w:lang w:eastAsia="en-029"/>
-        </w:rPr>
-        <w:t>user_dob</w:t>
-      </w:r>
-      <w:proofErr w:type="spellEnd"/>
-      <w:r>
-        <w:rPr>
-          <w:rFonts w:ascii="Times New Roman" w:eastAsia="Times New Roman" w:hAnsi="Times New Roman" w:cs="Times New Roman"/>
-          <w:color w:val="000000"/>
-          <w:sz w:val="24"/>
-          <w:szCs w:val="24"/>
-          <w:lang w:eastAsia="en-029"/>
-        </w:rPr>
-        <w:t xml:space="preserve">, </w:t>
-      </w:r>
-      <w:proofErr w:type="spellStart"/>
-      <w:r>
-        <w:rPr>
-          <w:rFonts w:ascii="Times New Roman" w:eastAsia="Times New Roman" w:hAnsi="Times New Roman" w:cs="Times New Roman"/>
-          <w:color w:val="000000"/>
-          <w:sz w:val="24"/>
-          <w:szCs w:val="24"/>
-          <w:lang w:eastAsia="en-029"/>
-        </w:rPr>
-        <w:t>user_f_nme</w:t>
-      </w:r>
-      <w:proofErr w:type="spellEnd"/>
-      <w:r>
-        <w:rPr>
-          <w:rFonts w:ascii="Times New Roman" w:eastAsia="Times New Roman" w:hAnsi="Times New Roman" w:cs="Times New Roman"/>
-          <w:color w:val="000000"/>
-          <w:sz w:val="24"/>
-          <w:szCs w:val="24"/>
-          <w:lang w:eastAsia="en-029"/>
-        </w:rPr>
-        <w:t xml:space="preserve">, </w:t>
-      </w:r>
-      <w:proofErr w:type="spellStart"/>
-      <w:r>
-        <w:rPr>
-          <w:rFonts w:ascii="Times New Roman" w:eastAsia="Times New Roman" w:hAnsi="Times New Roman" w:cs="Times New Roman"/>
-          <w:color w:val="000000"/>
-          <w:sz w:val="24"/>
-          <w:szCs w:val="24"/>
-          <w:lang w:eastAsia="en-029"/>
-        </w:rPr>
-        <w:t>user_l_nme</w:t>
-      </w:r>
-      <w:proofErr w:type="spellEnd"/>
-      <w:r>
-        <w:rPr>
-          <w:rFonts w:ascii="Times New Roman" w:eastAsia="Times New Roman" w:hAnsi="Times New Roman" w:cs="Times New Roman"/>
-          <w:color w:val="000000"/>
-          <w:sz w:val="24"/>
-          <w:szCs w:val="24"/>
-          <w:lang w:eastAsia="en-029"/>
-        </w:rPr>
-        <w:t xml:space="preserve">, </w:t>
-      </w:r>
-      <w:proofErr w:type="spellStart"/>
-      <w:r>
-        <w:rPr>
-          <w:rFonts w:ascii="Times New Roman" w:eastAsia="Times New Roman" w:hAnsi="Times New Roman" w:cs="Times New Roman"/>
-          <w:color w:val="000000"/>
-          <w:sz w:val="24"/>
-          <w:szCs w:val="24"/>
-          <w:lang w:eastAsia="en-029"/>
-        </w:rPr>
-        <w:t>user_paswd</w:t>
-      </w:r>
-      <w:proofErr w:type="spellEnd"/>
-      <w:r>
-        <w:rPr>
-          <w:rFonts w:ascii="Times New Roman" w:eastAsia="Times New Roman" w:hAnsi="Times New Roman" w:cs="Times New Roman"/>
-          <w:color w:val="000000"/>
-          <w:sz w:val="24"/>
-          <w:szCs w:val="24"/>
-          <w:lang w:eastAsia="en-029"/>
-        </w:rPr>
-        <w:t>,</w:t>
-      </w:r>
-      <w:r>
-        <w:rPr>
-          <w:rFonts w:ascii="Times New Roman" w:eastAsia="Times New Roman" w:hAnsi="Times New Roman" w:cs="Times New Roman"/>
-          <w:color w:val="000000"/>
-          <w:sz w:val="24"/>
-          <w:szCs w:val="24"/>
-          <w:lang w:eastAsia="en-029"/>
-        </w:rPr>
-        <w:t xml:space="preserve"> </w:t>
-      </w:r>
-      <w:proofErr w:type="spellStart"/>
-      <w:r>
-        <w:rPr>
-          <w:rFonts w:ascii="Times New Roman" w:eastAsia="Times New Roman" w:hAnsi="Times New Roman" w:cs="Times New Roman"/>
-          <w:color w:val="000000"/>
-          <w:sz w:val="24"/>
-          <w:szCs w:val="24"/>
-          <w:lang w:eastAsia="en-029"/>
-        </w:rPr>
-        <w:t>user_addr</w:t>
-      </w:r>
-      <w:proofErr w:type="spellEnd"/>
-      <w:r>
-        <w:rPr>
-          <w:rFonts w:ascii="Times New Roman" w:eastAsia="Times New Roman" w:hAnsi="Times New Roman" w:cs="Times New Roman"/>
-          <w:color w:val="000000"/>
-          <w:sz w:val="24"/>
-          <w:szCs w:val="24"/>
-          <w:lang w:eastAsia="en-029"/>
-        </w:rPr>
-        <w:t>)</w:t>
-      </w:r>
     </w:p>
     <w:p>
       <w:pPr>
         <w:spacing w:after="0" w:line="480" w:lineRule="auto"/>
         <w:rPr>
           <w:rFonts w:ascii="Times New Roman" w:eastAsia="Times New Roman" w:hAnsi="Times New Roman" w:cs="Times New Roman"/>
+          <w:color w:val="000000"/>
           <w:sz w:val="24"/>
           <w:szCs w:val="24"/>
           <w:lang w:eastAsia="en-029"/>
         </w:rPr>
       </w:pPr>
-      <w:r>
-        <w:rPr>
-          <w:rFonts w:ascii="Times New Roman" w:eastAsia="Times New Roman" w:hAnsi="Times New Roman" w:cs="Times New Roman"/>
-          <w:color w:val="000000"/>
-          <w:sz w:val="24"/>
-          <w:szCs w:val="24"/>
-          <w:lang w:eastAsia="en-029"/>
-        </w:rPr>
-        <w:t>Email</w:t>
-      </w:r>
-      <w:r>
-        <w:rPr>
-          <w:rFonts w:ascii="Times New Roman" w:eastAsia="Times New Roman" w:hAnsi="Times New Roman" w:cs="Times New Roman"/>
-          <w:color w:val="000000"/>
-          <w:sz w:val="24"/>
-          <w:szCs w:val="24"/>
-          <w:lang w:eastAsia="en-029"/>
-        </w:rPr>
-        <w:t xml:space="preserve"> </w:t>
-      </w:r>
-      <w:r>
-        <w:rPr>
-          <w:rFonts w:ascii="Times New Roman" w:eastAsia="Times New Roman" w:hAnsi="Times New Roman" w:cs="Times New Roman"/>
-          <w:color w:val="000000"/>
-          <w:sz w:val="24"/>
-          <w:szCs w:val="24"/>
-          <w:lang w:eastAsia="en-029"/>
-        </w:rPr>
-        <w:t>(</w:t>
-      </w:r>
-      <w:proofErr w:type="spellStart"/>
-      <w:r>
-        <w:rPr>
-          <w:rFonts w:ascii="Times New Roman" w:eastAsia="Times New Roman" w:hAnsi="Times New Roman" w:cs="Times New Roman"/>
-          <w:color w:val="000000"/>
-          <w:sz w:val="24"/>
-          <w:szCs w:val="24"/>
-          <w:lang w:eastAsia="en-029"/>
-        </w:rPr>
-        <w:t>user_id</w:t>
-      </w:r>
-      <w:proofErr w:type="spellEnd"/>
-      <w:r>
-        <w:rPr>
-          <w:rFonts w:ascii="Times New Roman" w:eastAsia="Times New Roman" w:hAnsi="Times New Roman" w:cs="Times New Roman"/>
-          <w:color w:val="000000"/>
-          <w:sz w:val="24"/>
-          <w:szCs w:val="24"/>
-          <w:lang w:eastAsia="en-029"/>
-        </w:rPr>
-        <w:t xml:space="preserve">, </w:t>
-      </w:r>
-      <w:proofErr w:type="spellStart"/>
-      <w:r>
-        <w:rPr>
-          <w:rFonts w:ascii="Times New Roman" w:eastAsia="Times New Roman" w:hAnsi="Times New Roman" w:cs="Times New Roman"/>
-          <w:color w:val="000000"/>
-          <w:sz w:val="24"/>
-          <w:szCs w:val="24"/>
-          <w:lang w:eastAsia="en-029"/>
-        </w:rPr>
-        <w:t>user_email</w:t>
-      </w:r>
-      <w:proofErr w:type="spellEnd"/>
-      <w:r>
-        <w:rPr>
-          <w:rFonts w:ascii="Times New Roman" w:eastAsia="Times New Roman" w:hAnsi="Times New Roman" w:cs="Times New Roman"/>
-          <w:color w:val="000000"/>
-          <w:sz w:val="24"/>
-          <w:szCs w:val="24"/>
-          <w:lang w:eastAsia="en-029"/>
-        </w:rPr>
-        <w:t>)</w:t>
-      </w:r>
     </w:p>
     <w:p>
       <w:pPr>
         <w:spacing w:after="0" w:line="480" w:lineRule="auto"/>
         <w:rPr>
           <w:rFonts w:ascii="Times New Roman" w:eastAsia="Times New Roman" w:hAnsi="Times New Roman" w:cs="Times New Roman"/>
+          <w:color w:val="000000"/>
           <w:sz w:val="24"/>
           <w:szCs w:val="24"/>
           <w:lang w:eastAsia="en-029"/>
         </w:rPr>
       </w:pPr>
-      <w:r>
-        <w:rPr>
-          <w:rFonts w:ascii="Times New Roman" w:eastAsia="Times New Roman" w:hAnsi="Times New Roman" w:cs="Times New Roman"/>
-          <w:color w:val="000000"/>
-          <w:sz w:val="24"/>
-          <w:szCs w:val="24"/>
-          <w:lang w:eastAsia="en-029"/>
-        </w:rPr>
-        <w:t>Telephone</w:t>
-      </w:r>
-      <w:r>
-        <w:rPr>
-          <w:rFonts w:ascii="Times New Roman" w:eastAsia="Times New Roman" w:hAnsi="Times New Roman" w:cs="Times New Roman"/>
-          <w:color w:val="000000"/>
-          <w:sz w:val="24"/>
-          <w:szCs w:val="24"/>
-          <w:lang w:eastAsia="en-029"/>
-        </w:rPr>
-        <w:t xml:space="preserve"> </w:t>
-      </w:r>
-      <w:r>
-        <w:rPr>
-          <w:rFonts w:ascii="Times New Roman" w:eastAsia="Times New Roman" w:hAnsi="Times New Roman" w:cs="Times New Roman"/>
-          <w:color w:val="000000"/>
-          <w:sz w:val="24"/>
-          <w:szCs w:val="24"/>
-          <w:lang w:eastAsia="en-029"/>
-        </w:rPr>
-        <w:t>(</w:t>
-      </w:r>
-      <w:proofErr w:type="spellStart"/>
-      <w:r>
-        <w:rPr>
-          <w:rFonts w:ascii="Times New Roman" w:eastAsia="Times New Roman" w:hAnsi="Times New Roman" w:cs="Times New Roman"/>
-          <w:color w:val="000000"/>
-          <w:sz w:val="24"/>
-          <w:szCs w:val="24"/>
-          <w:u w:val="single"/>
-          <w:lang w:eastAsia="en-029"/>
-        </w:rPr>
-        <w:t>user_id</w:t>
-      </w:r>
-      <w:proofErr w:type="spellEnd"/>
-      <w:r>
-        <w:rPr>
-          <w:rFonts w:ascii="Times New Roman" w:eastAsia="Times New Roman" w:hAnsi="Times New Roman" w:cs="Times New Roman"/>
-          <w:color w:val="000000"/>
-          <w:sz w:val="24"/>
-          <w:szCs w:val="24"/>
-          <w:lang w:eastAsia="en-029"/>
-        </w:rPr>
-        <w:t xml:space="preserve">, </w:t>
-      </w:r>
-      <w:proofErr w:type="spellStart"/>
-      <w:r>
-        <w:rPr>
-          <w:rFonts w:ascii="Times New Roman" w:eastAsia="Times New Roman" w:hAnsi="Times New Roman" w:cs="Times New Roman"/>
-          <w:color w:val="000000"/>
-          <w:sz w:val="24"/>
-          <w:szCs w:val="24"/>
-          <w:lang w:eastAsia="en-029"/>
-        </w:rPr>
-        <w:t>user_tel</w:t>
-      </w:r>
-      <w:proofErr w:type="spellEnd"/>
-      <w:r>
-        <w:rPr>
-          <w:rFonts w:ascii="Times New Roman" w:eastAsia="Times New Roman" w:hAnsi="Times New Roman" w:cs="Times New Roman"/>
-          <w:color w:val="000000"/>
-          <w:sz w:val="24"/>
-          <w:szCs w:val="24"/>
-          <w:lang w:eastAsia="en-029"/>
-        </w:rPr>
-        <w:t xml:space="preserve">, </w:t>
-      </w:r>
-      <w:proofErr w:type="spellStart"/>
-      <w:r>
-        <w:rPr>
-          <w:rFonts w:ascii="Times New Roman" w:eastAsia="Times New Roman" w:hAnsi="Times New Roman" w:cs="Times New Roman"/>
-          <w:color w:val="000000"/>
-          <w:sz w:val="24"/>
-          <w:szCs w:val="24"/>
-          <w:lang w:eastAsia="en-029"/>
-        </w:rPr>
-        <w:t>profile_id</w:t>
-      </w:r>
-      <w:proofErr w:type="spellEnd"/>
-      <w:r>
-        <w:rPr>
-          <w:rFonts w:ascii="Times New Roman" w:eastAsia="Times New Roman" w:hAnsi="Times New Roman" w:cs="Times New Roman"/>
-          <w:color w:val="000000"/>
-          <w:sz w:val="24"/>
-          <w:szCs w:val="24"/>
-          <w:lang w:eastAsia="en-029"/>
-        </w:rPr>
-        <w:t>)</w:t>
-      </w:r>
     </w:p>
     <w:p>
       <w:pPr>
         <w:spacing w:after="0" w:line="480" w:lineRule="auto"/>
         <w:rPr>
           <w:rFonts w:ascii="Times New Roman" w:eastAsia="Times New Roman" w:hAnsi="Times New Roman" w:cs="Times New Roman"/>
+          <w:color w:val="000000"/>
           <w:sz w:val="24"/>
           <w:szCs w:val="24"/>
           <w:lang w:eastAsia="en-029"/>
         </w:rPr>
       </w:pPr>
-      <w:r>
-        <w:rPr>
-          <w:rFonts w:ascii="Times New Roman" w:eastAsia="Times New Roman" w:hAnsi="Times New Roman" w:cs="Times New Roman"/>
-          <w:color w:val="000000"/>
-          <w:sz w:val="24"/>
-          <w:szCs w:val="24"/>
-          <w:lang w:eastAsia="en-029"/>
-        </w:rPr>
-        <w:t>Photos</w:t>
-      </w:r>
-      <w:r>
-        <w:rPr>
-          <w:rFonts w:ascii="Times New Roman" w:eastAsia="Times New Roman" w:hAnsi="Times New Roman" w:cs="Times New Roman"/>
-          <w:color w:val="000000"/>
-          <w:sz w:val="24"/>
-          <w:szCs w:val="24"/>
-          <w:lang w:eastAsia="en-029"/>
-        </w:rPr>
-        <w:t xml:space="preserve"> </w:t>
-      </w:r>
-      <w:r>
-        <w:rPr>
-          <w:rFonts w:ascii="Times New Roman" w:eastAsia="Times New Roman" w:hAnsi="Times New Roman" w:cs="Times New Roman"/>
-          <w:color w:val="000000"/>
-          <w:sz w:val="24"/>
-          <w:szCs w:val="24"/>
-          <w:lang w:eastAsia="en-029"/>
-        </w:rPr>
-        <w:t>(</w:t>
-      </w:r>
-      <w:proofErr w:type="spellStart"/>
-      <w:r>
-        <w:rPr>
-          <w:rFonts w:ascii="Times New Roman" w:eastAsia="Times New Roman" w:hAnsi="Times New Roman" w:cs="Times New Roman"/>
-          <w:color w:val="000000"/>
-          <w:sz w:val="24"/>
-          <w:szCs w:val="24"/>
-          <w:u w:val="single"/>
-          <w:lang w:eastAsia="en-029"/>
-        </w:rPr>
-        <w:t>photo_id</w:t>
-      </w:r>
-      <w:proofErr w:type="spellEnd"/>
-      <w:r>
-        <w:rPr>
-          <w:rFonts w:ascii="Times New Roman" w:eastAsia="Times New Roman" w:hAnsi="Times New Roman" w:cs="Times New Roman"/>
-          <w:color w:val="000000"/>
-          <w:sz w:val="24"/>
-          <w:szCs w:val="24"/>
-          <w:lang w:eastAsia="en-029"/>
-        </w:rPr>
-        <w:t xml:space="preserve">, </w:t>
-      </w:r>
-      <w:proofErr w:type="spellStart"/>
-      <w:r>
-        <w:rPr>
-          <w:rFonts w:ascii="Times New Roman" w:eastAsia="Times New Roman" w:hAnsi="Times New Roman" w:cs="Times New Roman"/>
-          <w:color w:val="000000"/>
-          <w:sz w:val="24"/>
-          <w:szCs w:val="24"/>
-          <w:lang w:eastAsia="en-029"/>
-        </w:rPr>
-        <w:t>photo_nme</w:t>
-      </w:r>
-      <w:proofErr w:type="spellEnd"/>
-      <w:r>
-        <w:rPr>
-          <w:rFonts w:ascii="Times New Roman" w:eastAsia="Times New Roman" w:hAnsi="Times New Roman" w:cs="Times New Roman"/>
-          <w:color w:val="000000"/>
-          <w:sz w:val="24"/>
-          <w:szCs w:val="24"/>
-          <w:lang w:eastAsia="en-029"/>
-        </w:rPr>
-        <w:t>,</w:t>
-      </w:r>
-      <w:r>
-        <w:rPr>
-          <w:rFonts w:ascii="Times New Roman" w:eastAsia="Times New Roman" w:hAnsi="Times New Roman" w:cs="Times New Roman"/>
-          <w:color w:val="000000"/>
-          <w:sz w:val="24"/>
-          <w:szCs w:val="24"/>
-          <w:lang w:eastAsia="en-029"/>
-        </w:rPr>
-        <w:t xml:space="preserve"> </w:t>
-      </w:r>
-      <w:proofErr w:type="spellStart"/>
-      <w:r>
-        <w:rPr>
-          <w:rFonts w:ascii="Times New Roman" w:eastAsia="Times New Roman" w:hAnsi="Times New Roman" w:cs="Times New Roman"/>
-          <w:color w:val="000000"/>
-          <w:sz w:val="24"/>
-          <w:szCs w:val="24"/>
-          <w:lang w:eastAsia="en-029"/>
-        </w:rPr>
-        <w:t>photo_image</w:t>
-      </w:r>
-      <w:proofErr w:type="spellEnd"/>
-      <w:r>
-        <w:rPr>
-          <w:rFonts w:ascii="Times New Roman" w:eastAsia="Times New Roman" w:hAnsi="Times New Roman" w:cs="Times New Roman"/>
-          <w:color w:val="000000"/>
-          <w:sz w:val="24"/>
-          <w:szCs w:val="24"/>
-          <w:lang w:eastAsia="en-029"/>
-        </w:rPr>
-        <w:t xml:space="preserve">, </w:t>
-      </w:r>
-      <w:proofErr w:type="spellStart"/>
-      <w:r>
-        <w:rPr>
-          <w:rFonts w:ascii="Times New Roman" w:eastAsia="Times New Roman" w:hAnsi="Times New Roman" w:cs="Times New Roman"/>
-          <w:color w:val="000000"/>
-          <w:sz w:val="24"/>
-          <w:szCs w:val="24"/>
-          <w:lang w:eastAsia="en-029"/>
-        </w:rPr>
-        <w:t>profile_id</w:t>
-      </w:r>
-      <w:proofErr w:type="spellEnd"/>
-      <w:r>
-        <w:rPr>
-          <w:rFonts w:ascii="Times New Roman" w:eastAsia="Times New Roman" w:hAnsi="Times New Roman" w:cs="Times New Roman"/>
-          <w:color w:val="000000"/>
-          <w:sz w:val="24"/>
-          <w:szCs w:val="24"/>
-          <w:lang w:eastAsia="en-029"/>
-        </w:rPr>
-        <w:t xml:space="preserve">, </w:t>
-      </w:r>
-      <w:proofErr w:type="spellStart"/>
-      <w:r>
-        <w:rPr>
-          <w:rFonts w:ascii="Times New Roman" w:eastAsia="Times New Roman" w:hAnsi="Times New Roman" w:cs="Times New Roman"/>
-          <w:color w:val="000000"/>
-          <w:sz w:val="24"/>
-          <w:szCs w:val="24"/>
-          <w:lang w:eastAsia="en-029"/>
-        </w:rPr>
-        <w:t>user_id</w:t>
-      </w:r>
-      <w:proofErr w:type="spellEnd"/>
-      <w:r>
-        <w:rPr>
-          <w:rFonts w:ascii="Times New Roman" w:eastAsia="Times New Roman" w:hAnsi="Times New Roman" w:cs="Times New Roman"/>
-          <w:color w:val="000000"/>
-          <w:sz w:val="24"/>
-          <w:szCs w:val="24"/>
-          <w:lang w:eastAsia="en-029"/>
-        </w:rPr>
-        <w:t>)</w:t>
-      </w:r>
     </w:p>
     <w:p>
       <w:pPr>
         <w:spacing w:after="0" w:line="480" w:lineRule="auto"/>
         <w:rPr>
           <w:rFonts w:ascii="Times New Roman" w:eastAsia="Times New Roman" w:hAnsi="Times New Roman" w:cs="Times New Roman"/>
+          <w:color w:val="000000"/>
           <w:sz w:val="24"/>
           <w:szCs w:val="24"/>
           <w:lang w:eastAsia="en-029"/>
         </w:rPr>
       </w:pPr>
-      <w:r>
-        <w:rPr>
-          <w:rFonts w:ascii="Times New Roman" w:eastAsia="Times New Roman" w:hAnsi="Times New Roman" w:cs="Times New Roman"/>
-          <w:color w:val="000000"/>
-          <w:sz w:val="24"/>
-          <w:szCs w:val="24"/>
-          <w:lang w:eastAsia="en-029"/>
-        </w:rPr>
-        <w:t>Profile</w:t>
-      </w:r>
-      <w:r>
-        <w:rPr>
-          <w:rFonts w:ascii="Times New Roman" w:eastAsia="Times New Roman" w:hAnsi="Times New Roman" w:cs="Times New Roman"/>
-          <w:color w:val="000000"/>
-          <w:sz w:val="24"/>
-          <w:szCs w:val="24"/>
-          <w:lang w:eastAsia="en-029"/>
-        </w:rPr>
-        <w:t xml:space="preserve"> </w:t>
-      </w:r>
-      <w:r>
-        <w:rPr>
-          <w:rFonts w:ascii="Times New Roman" w:eastAsia="Times New Roman" w:hAnsi="Times New Roman" w:cs="Times New Roman"/>
-          <w:color w:val="000000"/>
-          <w:sz w:val="24"/>
-          <w:szCs w:val="24"/>
-          <w:lang w:eastAsia="en-029"/>
-        </w:rPr>
-        <w:t>(</w:t>
-      </w:r>
-      <w:proofErr w:type="spellStart"/>
-      <w:r>
-        <w:rPr>
-          <w:rFonts w:ascii="Times New Roman" w:eastAsia="Times New Roman" w:hAnsi="Times New Roman" w:cs="Times New Roman"/>
-          <w:color w:val="000000"/>
-          <w:sz w:val="24"/>
-          <w:szCs w:val="24"/>
-          <w:u w:val="single"/>
-          <w:lang w:eastAsia="en-029"/>
-        </w:rPr>
-        <w:t>profile_id</w:t>
-      </w:r>
-      <w:proofErr w:type="spellEnd"/>
-      <w:r>
-        <w:rPr>
-          <w:rFonts w:ascii="Times New Roman" w:eastAsia="Times New Roman" w:hAnsi="Times New Roman" w:cs="Times New Roman"/>
-          <w:color w:val="000000"/>
-          <w:sz w:val="24"/>
-          <w:szCs w:val="24"/>
-          <w:lang w:eastAsia="en-029"/>
-        </w:rPr>
-        <w:t xml:space="preserve">, </w:t>
-      </w:r>
-      <w:proofErr w:type="spellStart"/>
-      <w:r>
-        <w:rPr>
-          <w:rFonts w:ascii="Times New Roman" w:eastAsia="Times New Roman" w:hAnsi="Times New Roman" w:cs="Times New Roman"/>
-          <w:color w:val="000000"/>
-          <w:sz w:val="24"/>
-          <w:szCs w:val="24"/>
-          <w:lang w:eastAsia="en-029"/>
-        </w:rPr>
-        <w:t>profile_nme</w:t>
-      </w:r>
-      <w:proofErr w:type="spellEnd"/>
-      <w:r>
-        <w:rPr>
-          <w:rFonts w:ascii="Times New Roman" w:eastAsia="Times New Roman" w:hAnsi="Times New Roman" w:cs="Times New Roman"/>
-          <w:color w:val="000000"/>
-          <w:sz w:val="24"/>
-          <w:szCs w:val="24"/>
-          <w:lang w:eastAsia="en-029"/>
-        </w:rPr>
-        <w:t xml:space="preserve">, </w:t>
-      </w:r>
-      <w:proofErr w:type="spellStart"/>
-      <w:r>
-        <w:rPr>
-          <w:rFonts w:ascii="Times New Roman" w:eastAsia="Times New Roman" w:hAnsi="Times New Roman" w:cs="Times New Roman"/>
-          <w:color w:val="000000"/>
-          <w:sz w:val="24"/>
-          <w:szCs w:val="24"/>
-          <w:lang w:eastAsia="en-029"/>
-        </w:rPr>
-        <w:t>user_id</w:t>
-      </w:r>
-      <w:proofErr w:type="spellEnd"/>
-      <w:r>
-        <w:rPr>
-          <w:rFonts w:ascii="Times New Roman" w:eastAsia="Times New Roman" w:hAnsi="Times New Roman" w:cs="Times New Roman"/>
-          <w:color w:val="000000"/>
-          <w:sz w:val="24"/>
-          <w:szCs w:val="24"/>
-          <w:lang w:eastAsia="en-029"/>
-        </w:rPr>
-        <w:t xml:space="preserve">, </w:t>
-      </w:r>
-      <w:proofErr w:type="spellStart"/>
-      <w:r>
-        <w:rPr>
-          <w:rFonts w:ascii="Times New Roman" w:eastAsia="Times New Roman" w:hAnsi="Times New Roman" w:cs="Times New Roman"/>
-          <w:color w:val="000000"/>
-          <w:sz w:val="24"/>
-          <w:szCs w:val="24"/>
-          <w:lang w:eastAsia="en-029"/>
-        </w:rPr>
-        <w:t>guest_id</w:t>
-      </w:r>
-      <w:proofErr w:type="spellEnd"/>
-      <w:r>
-        <w:rPr>
-          <w:rFonts w:ascii="Times New Roman" w:eastAsia="Times New Roman" w:hAnsi="Times New Roman" w:cs="Times New Roman"/>
-          <w:color w:val="000000"/>
-          <w:sz w:val="24"/>
-          <w:szCs w:val="24"/>
-          <w:lang w:eastAsia="en-029"/>
-        </w:rPr>
-        <w:t xml:space="preserve">, </w:t>
-      </w:r>
-      <w:proofErr w:type="spellStart"/>
-      <w:r>
-        <w:rPr>
-          <w:rFonts w:ascii="Times New Roman" w:eastAsia="Times New Roman" w:hAnsi="Times New Roman" w:cs="Times New Roman"/>
-          <w:color w:val="000000"/>
-          <w:sz w:val="24"/>
-          <w:szCs w:val="24"/>
-          <w:lang w:eastAsia="en-029"/>
-        </w:rPr>
-        <w:t>photo_id</w:t>
-      </w:r>
-      <w:proofErr w:type="spellEnd"/>
-      <w:r>
-        <w:rPr>
-          <w:rFonts w:ascii="Times New Roman" w:eastAsia="Times New Roman" w:hAnsi="Times New Roman" w:cs="Times New Roman"/>
-          <w:color w:val="000000"/>
-          <w:sz w:val="24"/>
-          <w:szCs w:val="24"/>
-          <w:lang w:eastAsia="en-029"/>
-        </w:rPr>
-        <w:t xml:space="preserve">, </w:t>
-      </w:r>
-      <w:proofErr w:type="spellStart"/>
-      <w:r>
-        <w:rPr>
-          <w:rFonts w:ascii="Times New Roman" w:eastAsia="Times New Roman" w:hAnsi="Times New Roman" w:cs="Times New Roman"/>
-          <w:color w:val="000000"/>
-          <w:sz w:val="24"/>
-          <w:szCs w:val="24"/>
-          <w:lang w:eastAsia="en-029"/>
-        </w:rPr>
-        <w:t>post_id</w:t>
-      </w:r>
-      <w:proofErr w:type="spellEnd"/>
-      <w:r>
-        <w:rPr>
-          <w:rFonts w:ascii="Times New Roman" w:eastAsia="Times New Roman" w:hAnsi="Times New Roman" w:cs="Times New Roman"/>
-          <w:color w:val="000000"/>
-          <w:sz w:val="24"/>
-          <w:szCs w:val="24"/>
-          <w:lang w:eastAsia="en-029"/>
-        </w:rPr>
-        <w:t>)</w:t>
-      </w:r>
     </w:p>
     <w:p>
       <w:pPr>
         <w:spacing w:after="0" w:line="480" w:lineRule="auto"/>
         <w:rPr>
           <w:rFonts w:ascii="Times New Roman" w:eastAsia="Times New Roman" w:hAnsi="Times New Roman" w:cs="Times New Roman"/>
+          <w:color w:val="000000"/>
           <w:sz w:val="24"/>
           <w:szCs w:val="24"/>
           <w:lang w:eastAsia="en-029"/>
         </w:rPr>
       </w:pPr>
-      <w:r>
-        <w:rPr>
-          <w:rFonts w:ascii="Times New Roman" w:eastAsia="Times New Roman" w:hAnsi="Times New Roman" w:cs="Times New Roman"/>
-          <w:color w:val="000000"/>
-          <w:sz w:val="24"/>
-          <w:szCs w:val="24"/>
-          <w:lang w:eastAsia="en-029"/>
-        </w:rPr>
-        <w:t>Posts</w:t>
-      </w:r>
-      <w:r>
-        <w:rPr>
-          <w:rFonts w:ascii="Times New Roman" w:eastAsia="Times New Roman" w:hAnsi="Times New Roman" w:cs="Times New Roman"/>
-          <w:color w:val="000000"/>
-          <w:sz w:val="24"/>
-          <w:szCs w:val="24"/>
-          <w:lang w:eastAsia="en-029"/>
-        </w:rPr>
-        <w:t xml:space="preserve"> </w:t>
-      </w:r>
-      <w:r>
-        <w:rPr>
-          <w:rFonts w:ascii="Times New Roman" w:eastAsia="Times New Roman" w:hAnsi="Times New Roman" w:cs="Times New Roman"/>
-          <w:color w:val="000000"/>
-          <w:sz w:val="24"/>
-          <w:szCs w:val="24"/>
-          <w:lang w:eastAsia="en-029"/>
-        </w:rPr>
-        <w:t>(</w:t>
-      </w:r>
-      <w:proofErr w:type="spellStart"/>
-      <w:r>
-        <w:rPr>
-          <w:rFonts w:ascii="Times New Roman" w:eastAsia="Times New Roman" w:hAnsi="Times New Roman" w:cs="Times New Roman"/>
-          <w:color w:val="000000"/>
-          <w:sz w:val="24"/>
-          <w:szCs w:val="24"/>
-          <w:u w:val="single"/>
-          <w:lang w:eastAsia="en-029"/>
-        </w:rPr>
-        <w:t>posts_id</w:t>
-      </w:r>
-      <w:proofErr w:type="spellEnd"/>
-      <w:r>
-        <w:rPr>
-          <w:rFonts w:ascii="Times New Roman" w:eastAsia="Times New Roman" w:hAnsi="Times New Roman" w:cs="Times New Roman"/>
-          <w:color w:val="000000"/>
-          <w:sz w:val="24"/>
-          <w:szCs w:val="24"/>
-          <w:lang w:eastAsia="en-029"/>
-        </w:rPr>
-        <w:t xml:space="preserve">, </w:t>
-      </w:r>
-      <w:proofErr w:type="spellStart"/>
-      <w:r>
-        <w:rPr>
-          <w:rFonts w:ascii="Times New Roman" w:eastAsia="Times New Roman" w:hAnsi="Times New Roman" w:cs="Times New Roman"/>
-          <w:color w:val="000000"/>
-          <w:sz w:val="24"/>
-          <w:szCs w:val="24"/>
-          <w:lang w:eastAsia="en-029"/>
-        </w:rPr>
-        <w:t>post_nme</w:t>
-      </w:r>
-      <w:proofErr w:type="spellEnd"/>
-      <w:r>
-        <w:rPr>
-          <w:rFonts w:ascii="Times New Roman" w:eastAsia="Times New Roman" w:hAnsi="Times New Roman" w:cs="Times New Roman"/>
-          <w:color w:val="000000"/>
-          <w:sz w:val="24"/>
-          <w:szCs w:val="24"/>
-          <w:lang w:eastAsia="en-029"/>
-        </w:rPr>
-        <w:t>,</w:t>
-      </w:r>
-      <w:r>
-        <w:rPr>
-          <w:rFonts w:ascii="Times New Roman" w:eastAsia="Times New Roman" w:hAnsi="Times New Roman" w:cs="Times New Roman"/>
-          <w:color w:val="000000"/>
-          <w:sz w:val="24"/>
-          <w:szCs w:val="24"/>
-          <w:lang w:eastAsia="en-029"/>
-        </w:rPr>
-        <w:t xml:space="preserve"> </w:t>
-      </w:r>
-      <w:proofErr w:type="spellStart"/>
-      <w:r>
-        <w:rPr>
-          <w:rFonts w:ascii="Times New Roman" w:eastAsia="Times New Roman" w:hAnsi="Times New Roman" w:cs="Times New Roman"/>
-          <w:color w:val="000000"/>
-          <w:sz w:val="24"/>
-          <w:szCs w:val="24"/>
-          <w:lang w:eastAsia="en-029"/>
-        </w:rPr>
-        <w:t>post_text</w:t>
-      </w:r>
-      <w:proofErr w:type="spellEnd"/>
-      <w:r>
-        <w:rPr>
-          <w:rFonts w:ascii="Times New Roman" w:eastAsia="Times New Roman" w:hAnsi="Times New Roman" w:cs="Times New Roman"/>
-          <w:color w:val="000000"/>
-          <w:sz w:val="24"/>
-          <w:szCs w:val="24"/>
-          <w:lang w:eastAsia="en-029"/>
-        </w:rPr>
-        <w:t>,</w:t>
-      </w:r>
-      <w:r>
-        <w:rPr>
-          <w:rFonts w:ascii="Times New Roman" w:eastAsia="Times New Roman" w:hAnsi="Times New Roman" w:cs="Times New Roman"/>
-          <w:color w:val="000000"/>
-          <w:sz w:val="24"/>
-          <w:szCs w:val="24"/>
-          <w:lang w:eastAsia="en-029"/>
-        </w:rPr>
-        <w:t xml:space="preserve"> </w:t>
-      </w:r>
-      <w:proofErr w:type="spellStart"/>
-      <w:r>
-        <w:rPr>
-          <w:rFonts w:ascii="Times New Roman" w:eastAsia="Times New Roman" w:hAnsi="Times New Roman" w:cs="Times New Roman"/>
-          <w:color w:val="000000"/>
-          <w:sz w:val="24"/>
-          <w:szCs w:val="24"/>
-          <w:lang w:eastAsia="en-029"/>
-        </w:rPr>
-        <w:t>user_id</w:t>
-      </w:r>
-      <w:proofErr w:type="spellEnd"/>
-      <w:r>
-        <w:rPr>
-          <w:rFonts w:ascii="Times New Roman" w:eastAsia="Times New Roman" w:hAnsi="Times New Roman" w:cs="Times New Roman"/>
-          <w:color w:val="000000"/>
-          <w:sz w:val="24"/>
-          <w:szCs w:val="24"/>
-          <w:lang w:eastAsia="en-029"/>
-        </w:rPr>
-        <w:t xml:space="preserve">, </w:t>
-      </w:r>
-      <w:proofErr w:type="spellStart"/>
-      <w:r>
-        <w:rPr>
-          <w:rFonts w:ascii="Times New Roman" w:eastAsia="Times New Roman" w:hAnsi="Times New Roman" w:cs="Times New Roman"/>
-          <w:color w:val="000000"/>
-          <w:sz w:val="24"/>
-          <w:szCs w:val="24"/>
-          <w:lang w:eastAsia="en-029"/>
-        </w:rPr>
-        <w:t>friends_id</w:t>
-      </w:r>
-      <w:proofErr w:type="spellEnd"/>
-      <w:r>
-        <w:rPr>
-          <w:rFonts w:ascii="Times New Roman" w:eastAsia="Times New Roman" w:hAnsi="Times New Roman" w:cs="Times New Roman"/>
-          <w:color w:val="000000"/>
-          <w:sz w:val="24"/>
-          <w:szCs w:val="24"/>
-          <w:lang w:eastAsia="en-029"/>
-        </w:rPr>
-        <w:t xml:space="preserve">, </w:t>
-      </w:r>
-      <w:proofErr w:type="spellStart"/>
-      <w:r>
-        <w:rPr>
-          <w:rFonts w:ascii="Times New Roman" w:eastAsia="Times New Roman" w:hAnsi="Times New Roman" w:cs="Times New Roman"/>
-          <w:color w:val="000000"/>
-          <w:sz w:val="24"/>
-          <w:szCs w:val="24"/>
-          <w:lang w:eastAsia="en-029"/>
-        </w:rPr>
-        <w:t>groupd_id</w:t>
-      </w:r>
-      <w:proofErr w:type="spellEnd"/>
-      <w:r>
-        <w:rPr>
-          <w:rFonts w:ascii="Times New Roman" w:eastAsia="Times New Roman" w:hAnsi="Times New Roman" w:cs="Times New Roman"/>
-          <w:color w:val="000000"/>
-          <w:sz w:val="24"/>
-          <w:szCs w:val="24"/>
-          <w:lang w:eastAsia="en-029"/>
-        </w:rPr>
-        <w:t xml:space="preserve">, </w:t>
-      </w:r>
-      <w:proofErr w:type="spellStart"/>
-      <w:r>
-        <w:rPr>
-          <w:rFonts w:ascii="Times New Roman" w:eastAsia="Times New Roman" w:hAnsi="Times New Roman" w:cs="Times New Roman"/>
-          <w:color w:val="000000"/>
-          <w:sz w:val="24"/>
-          <w:szCs w:val="24"/>
-          <w:lang w:eastAsia="en-029"/>
-        </w:rPr>
-        <w:t>profile_id</w:t>
-      </w:r>
-      <w:proofErr w:type="spellEnd"/>
-      <w:r>
-        <w:rPr>
-          <w:rFonts w:ascii="Times New Roman" w:eastAsia="Times New Roman" w:hAnsi="Times New Roman" w:cs="Times New Roman"/>
-          <w:color w:val="000000"/>
-          <w:sz w:val="24"/>
-          <w:szCs w:val="24"/>
-          <w:lang w:eastAsia="en-029"/>
-        </w:rPr>
-        <w:t>)</w:t>
-      </w:r>
     </w:p>
     <w:p>
       <w:pPr>
         <w:spacing w:after="0" w:line="480" w:lineRule="auto"/>
         <w:rPr>
           <w:rFonts w:ascii="Times New Roman" w:eastAsia="Times New Roman" w:hAnsi="Times New Roman" w:cs="Times New Roman"/>
+          <w:color w:val="000000"/>
           <w:sz w:val="24"/>
           <w:szCs w:val="24"/>
           <w:lang w:eastAsia="en-029"/>
         </w:rPr>
       </w:pPr>
-      <w:r>
-        <w:rPr>
-          <w:rFonts w:ascii="Times New Roman" w:eastAsia="Times New Roman" w:hAnsi="Times New Roman" w:cs="Times New Roman"/>
-          <w:color w:val="000000"/>
-          <w:sz w:val="24"/>
-          <w:szCs w:val="24"/>
-          <w:lang w:eastAsia="en-029"/>
-        </w:rPr>
-        <w:t>Guests</w:t>
-      </w:r>
-      <w:r>
-        <w:rPr>
-          <w:rFonts w:ascii="Times New Roman" w:eastAsia="Times New Roman" w:hAnsi="Times New Roman" w:cs="Times New Roman"/>
-          <w:color w:val="000000"/>
-          <w:sz w:val="24"/>
-          <w:szCs w:val="24"/>
-          <w:lang w:eastAsia="en-029"/>
-        </w:rPr>
-        <w:t xml:space="preserve"> </w:t>
-      </w:r>
-      <w:r>
-        <w:rPr>
-          <w:rFonts w:ascii="Times New Roman" w:eastAsia="Times New Roman" w:hAnsi="Times New Roman" w:cs="Times New Roman"/>
-          <w:color w:val="000000"/>
-          <w:sz w:val="24"/>
-          <w:szCs w:val="24"/>
-          <w:lang w:eastAsia="en-029"/>
-        </w:rPr>
-        <w:t>(</w:t>
-      </w:r>
-      <w:proofErr w:type="spellStart"/>
-      <w:r>
-        <w:rPr>
-          <w:rFonts w:ascii="Times New Roman" w:eastAsia="Times New Roman" w:hAnsi="Times New Roman" w:cs="Times New Roman"/>
-          <w:color w:val="000000"/>
-          <w:sz w:val="24"/>
-          <w:szCs w:val="24"/>
-          <w:u w:val="single"/>
-          <w:lang w:eastAsia="en-029"/>
-        </w:rPr>
-        <w:t>guest_id</w:t>
-      </w:r>
-      <w:proofErr w:type="spellEnd"/>
-      <w:r>
-        <w:rPr>
-          <w:rFonts w:ascii="Times New Roman" w:eastAsia="Times New Roman" w:hAnsi="Times New Roman" w:cs="Times New Roman"/>
-          <w:color w:val="000000"/>
-          <w:sz w:val="24"/>
-          <w:szCs w:val="24"/>
-          <w:lang w:eastAsia="en-029"/>
-        </w:rPr>
-        <w:t xml:space="preserve">, </w:t>
-      </w:r>
-      <w:proofErr w:type="spellStart"/>
-      <w:r>
-        <w:rPr>
-          <w:rFonts w:ascii="Times New Roman" w:eastAsia="Times New Roman" w:hAnsi="Times New Roman" w:cs="Times New Roman"/>
-          <w:color w:val="000000"/>
-          <w:sz w:val="24"/>
-          <w:szCs w:val="24"/>
-          <w:lang w:eastAsia="en-029"/>
-        </w:rPr>
-        <w:t>guest_</w:t>
-      </w:r>
-      <w:r>
-        <w:rPr>
-          <w:rFonts w:ascii="Times New Roman" w:eastAsia="Times New Roman" w:hAnsi="Times New Roman" w:cs="Times New Roman"/>
-          <w:color w:val="000000"/>
-          <w:sz w:val="24"/>
-          <w:szCs w:val="24"/>
-          <w:lang w:eastAsia="en-029"/>
-        </w:rPr>
-        <w:t>f_</w:t>
-      </w:r>
-      <w:r>
-        <w:rPr>
-          <w:rFonts w:ascii="Times New Roman" w:eastAsia="Times New Roman" w:hAnsi="Times New Roman" w:cs="Times New Roman"/>
-          <w:color w:val="000000"/>
-          <w:sz w:val="24"/>
-          <w:szCs w:val="24"/>
-          <w:lang w:eastAsia="en-029"/>
-        </w:rPr>
-        <w:t>nme</w:t>
-      </w:r>
-      <w:proofErr w:type="spellEnd"/>
-      <w:r>
-        <w:rPr>
-          <w:rFonts w:ascii="Times New Roman" w:eastAsia="Times New Roman" w:hAnsi="Times New Roman" w:cs="Times New Roman"/>
-          <w:color w:val="000000"/>
-          <w:sz w:val="24"/>
-          <w:szCs w:val="24"/>
-          <w:lang w:eastAsia="en-029"/>
-        </w:rPr>
-        <w:t>,</w:t>
-      </w:r>
-      <w:r>
-        <w:rPr>
-          <w:rFonts w:ascii="Times New Roman" w:eastAsia="Times New Roman" w:hAnsi="Times New Roman" w:cs="Times New Roman"/>
-          <w:color w:val="000000"/>
-          <w:sz w:val="24"/>
-          <w:szCs w:val="24"/>
-          <w:lang w:eastAsia="en-029"/>
-        </w:rPr>
-        <w:t xml:space="preserve"> </w:t>
-      </w:r>
-      <w:proofErr w:type="spellStart"/>
-      <w:r>
-        <w:rPr>
-          <w:rFonts w:ascii="Times New Roman" w:eastAsia="Times New Roman" w:hAnsi="Times New Roman" w:cs="Times New Roman"/>
-          <w:color w:val="000000"/>
-          <w:sz w:val="24"/>
-          <w:szCs w:val="24"/>
-          <w:lang w:eastAsia="en-029"/>
-        </w:rPr>
-        <w:t>guest_l_nme</w:t>
-      </w:r>
-      <w:proofErr w:type="spellEnd"/>
-      <w:r>
-        <w:rPr>
-          <w:rFonts w:ascii="Times New Roman" w:eastAsia="Times New Roman" w:hAnsi="Times New Roman" w:cs="Times New Roman"/>
-          <w:color w:val="000000"/>
-          <w:sz w:val="24"/>
-          <w:szCs w:val="24"/>
-          <w:lang w:eastAsia="en-029"/>
-        </w:rPr>
-        <w:t xml:space="preserve"> </w:t>
-      </w:r>
-      <w:proofErr w:type="spellStart"/>
-      <w:r>
-        <w:rPr>
-          <w:rFonts w:ascii="Times New Roman" w:eastAsia="Times New Roman" w:hAnsi="Times New Roman" w:cs="Times New Roman"/>
-          <w:color w:val="000000"/>
-          <w:sz w:val="24"/>
-          <w:szCs w:val="24"/>
-          <w:lang w:eastAsia="en-029"/>
-        </w:rPr>
-        <w:t>guest_email</w:t>
-      </w:r>
-      <w:proofErr w:type="spellEnd"/>
-      <w:r>
-        <w:rPr>
-          <w:rFonts w:ascii="Times New Roman" w:eastAsia="Times New Roman" w:hAnsi="Times New Roman" w:cs="Times New Roman"/>
-          <w:color w:val="000000"/>
-          <w:sz w:val="24"/>
-          <w:szCs w:val="24"/>
-          <w:lang w:eastAsia="en-029"/>
-        </w:rPr>
-        <w:t xml:space="preserve">, </w:t>
-      </w:r>
-      <w:proofErr w:type="spellStart"/>
-      <w:r>
-        <w:rPr>
-          <w:rFonts w:ascii="Times New Roman" w:eastAsia="Times New Roman" w:hAnsi="Times New Roman" w:cs="Times New Roman"/>
-          <w:color w:val="000000"/>
-          <w:sz w:val="24"/>
-          <w:szCs w:val="24"/>
-          <w:lang w:eastAsia="en-029"/>
-        </w:rPr>
-        <w:t>guest_addr</w:t>
-      </w:r>
-      <w:proofErr w:type="spellEnd"/>
-      <w:r>
-        <w:rPr>
-          <w:rFonts w:ascii="Times New Roman" w:eastAsia="Times New Roman" w:hAnsi="Times New Roman" w:cs="Times New Roman"/>
-          <w:color w:val="000000"/>
-          <w:sz w:val="24"/>
-          <w:szCs w:val="24"/>
-          <w:lang w:eastAsia="en-029"/>
-        </w:rPr>
-        <w:t xml:space="preserve">, </w:t>
-      </w:r>
-      <w:proofErr w:type="spellStart"/>
-      <w:r>
-        <w:rPr>
-          <w:rFonts w:ascii="Times New Roman" w:eastAsia="Times New Roman" w:hAnsi="Times New Roman" w:cs="Times New Roman"/>
-          <w:color w:val="000000"/>
-          <w:sz w:val="24"/>
-          <w:szCs w:val="24"/>
-          <w:lang w:eastAsia="en-029"/>
-        </w:rPr>
-        <w:t>guest_paswd</w:t>
-      </w:r>
-      <w:proofErr w:type="spellEnd"/>
-      <w:r>
-        <w:rPr>
-          <w:rFonts w:ascii="Times New Roman" w:eastAsia="Times New Roman" w:hAnsi="Times New Roman" w:cs="Times New Roman"/>
-          <w:color w:val="000000"/>
-          <w:sz w:val="24"/>
-          <w:szCs w:val="24"/>
-          <w:lang w:eastAsia="en-029"/>
-        </w:rPr>
-        <w:t xml:space="preserve">, </w:t>
-      </w:r>
-      <w:proofErr w:type="spellStart"/>
-      <w:r>
-        <w:rPr>
-          <w:rFonts w:ascii="Times New Roman" w:eastAsia="Times New Roman" w:hAnsi="Times New Roman" w:cs="Times New Roman"/>
-          <w:color w:val="000000"/>
-          <w:sz w:val="24"/>
-          <w:szCs w:val="24"/>
-          <w:lang w:eastAsia="en-029"/>
-        </w:rPr>
-        <w:t>profile_id</w:t>
-      </w:r>
-      <w:proofErr w:type="spellEnd"/>
-      <w:r>
-        <w:rPr>
-          <w:rFonts w:ascii="Times New Roman" w:eastAsia="Times New Roman" w:hAnsi="Times New Roman" w:cs="Times New Roman"/>
-          <w:color w:val="000000"/>
-          <w:sz w:val="24"/>
-          <w:szCs w:val="24"/>
-          <w:lang w:eastAsia="en-029"/>
-        </w:rPr>
-        <w:t xml:space="preserve">, </w:t>
-      </w:r>
-      <w:proofErr w:type="spellStart"/>
-      <w:r>
-        <w:rPr>
-          <w:rFonts w:ascii="Times New Roman" w:eastAsia="Times New Roman" w:hAnsi="Times New Roman" w:cs="Times New Roman"/>
-          <w:color w:val="000000"/>
-          <w:sz w:val="24"/>
-          <w:szCs w:val="24"/>
-          <w:lang w:eastAsia="en-029"/>
-        </w:rPr>
-        <w:t>groups_id</w:t>
-      </w:r>
-      <w:proofErr w:type="spellEnd"/>
-      <w:r>
-        <w:rPr>
-          <w:rFonts w:ascii="Times New Roman" w:eastAsia="Times New Roman" w:hAnsi="Times New Roman" w:cs="Times New Roman"/>
-          <w:color w:val="000000"/>
-          <w:sz w:val="24"/>
-          <w:szCs w:val="24"/>
-          <w:lang w:eastAsia="en-029"/>
-        </w:rPr>
-        <w:t xml:space="preserve">, </w:t>
-      </w:r>
-      <w:proofErr w:type="spellStart"/>
-      <w:r>
-        <w:rPr>
-          <w:rFonts w:ascii="Times New Roman" w:eastAsia="Times New Roman" w:hAnsi="Times New Roman" w:cs="Times New Roman"/>
-          <w:color w:val="000000"/>
-          <w:sz w:val="24"/>
-          <w:szCs w:val="24"/>
-          <w:lang w:eastAsia="en-029"/>
-        </w:rPr>
-        <w:t>post_id</w:t>
-      </w:r>
-      <w:proofErr w:type="spellEnd"/>
-      <w:r>
-        <w:rPr>
-          <w:rFonts w:ascii="Times New Roman" w:eastAsia="Times New Roman" w:hAnsi="Times New Roman" w:cs="Times New Roman"/>
-          <w:color w:val="000000"/>
-          <w:sz w:val="24"/>
-          <w:szCs w:val="24"/>
-          <w:lang w:eastAsia="en-029"/>
-        </w:rPr>
-        <w:t>)</w:t>
-      </w:r>
     </w:p>
     <w:p>
       <w:pPr>
         <w:spacing w:after="0" w:line="480" w:lineRule="auto"/>
         <w:rPr>
           <w:rFonts w:ascii="Times New Roman" w:eastAsia="Times New Roman" w:hAnsi="Times New Roman" w:cs="Times New Roman"/>
+          <w:color w:val="000000"/>
           <w:sz w:val="24"/>
           <w:szCs w:val="24"/>
           <w:lang w:eastAsia="en-029"/>
         </w:rPr>
       </w:pPr>
-      <w:r>
-        <w:rPr>
-          <w:rFonts w:ascii="Times New Roman" w:eastAsia="Times New Roman" w:hAnsi="Times New Roman" w:cs="Times New Roman"/>
-          <w:color w:val="000000"/>
-          <w:sz w:val="24"/>
-          <w:szCs w:val="24"/>
-          <w:lang w:eastAsia="en-029"/>
-        </w:rPr>
-        <w:t>Groups</w:t>
-      </w:r>
-      <w:r>
-        <w:rPr>
-          <w:rFonts w:ascii="Times New Roman" w:eastAsia="Times New Roman" w:hAnsi="Times New Roman" w:cs="Times New Roman"/>
-          <w:color w:val="000000"/>
-          <w:sz w:val="24"/>
-          <w:szCs w:val="24"/>
-          <w:lang w:eastAsia="en-029"/>
-        </w:rPr>
-        <w:t xml:space="preserve"> </w:t>
-      </w:r>
-      <w:r>
-        <w:rPr>
-          <w:rFonts w:ascii="Times New Roman" w:eastAsia="Times New Roman" w:hAnsi="Times New Roman" w:cs="Times New Roman"/>
-          <w:color w:val="000000"/>
-          <w:sz w:val="24"/>
-          <w:szCs w:val="24"/>
-          <w:lang w:eastAsia="en-029"/>
-        </w:rPr>
-        <w:t>(</w:t>
-      </w:r>
-      <w:proofErr w:type="spellStart"/>
-      <w:r>
-        <w:rPr>
-          <w:rFonts w:ascii="Times New Roman" w:eastAsia="Times New Roman" w:hAnsi="Times New Roman" w:cs="Times New Roman"/>
-          <w:color w:val="000000"/>
-          <w:sz w:val="24"/>
-          <w:szCs w:val="24"/>
-          <w:u w:val="single"/>
-          <w:lang w:eastAsia="en-029"/>
-        </w:rPr>
-        <w:t>group_id</w:t>
-      </w:r>
-      <w:proofErr w:type="spellEnd"/>
-      <w:r>
-        <w:rPr>
-          <w:rFonts w:ascii="Times New Roman" w:eastAsia="Times New Roman" w:hAnsi="Times New Roman" w:cs="Times New Roman"/>
-          <w:color w:val="000000"/>
-          <w:sz w:val="24"/>
-          <w:szCs w:val="24"/>
-          <w:lang w:eastAsia="en-029"/>
-        </w:rPr>
-        <w:t xml:space="preserve">, </w:t>
-      </w:r>
-      <w:proofErr w:type="spellStart"/>
-      <w:r>
-        <w:rPr>
-          <w:rFonts w:ascii="Times New Roman" w:eastAsia="Times New Roman" w:hAnsi="Times New Roman" w:cs="Times New Roman"/>
-          <w:color w:val="000000"/>
-          <w:sz w:val="24"/>
-          <w:szCs w:val="24"/>
-          <w:lang w:eastAsia="en-029"/>
-        </w:rPr>
-        <w:t>group_nme</w:t>
-      </w:r>
-      <w:proofErr w:type="spellEnd"/>
-      <w:r>
-        <w:rPr>
-          <w:rFonts w:ascii="Times New Roman" w:eastAsia="Times New Roman" w:hAnsi="Times New Roman" w:cs="Times New Roman"/>
-          <w:color w:val="000000"/>
-          <w:sz w:val="24"/>
-          <w:szCs w:val="24"/>
-          <w:lang w:eastAsia="en-029"/>
-        </w:rPr>
-        <w:t xml:space="preserve">, </w:t>
-      </w:r>
-      <w:proofErr w:type="spellStart"/>
-      <w:r>
-        <w:rPr>
-          <w:rFonts w:ascii="Times New Roman" w:eastAsia="Times New Roman" w:hAnsi="Times New Roman" w:cs="Times New Roman"/>
-          <w:color w:val="000000"/>
-          <w:sz w:val="24"/>
-          <w:szCs w:val="24"/>
-          <w:lang w:eastAsia="en-029"/>
-        </w:rPr>
-        <w:t>guest_id</w:t>
-      </w:r>
-      <w:proofErr w:type="spellEnd"/>
-      <w:r>
-        <w:rPr>
-          <w:rFonts w:ascii="Times New Roman" w:eastAsia="Times New Roman" w:hAnsi="Times New Roman" w:cs="Times New Roman"/>
-          <w:color w:val="000000"/>
-          <w:sz w:val="24"/>
-          <w:szCs w:val="24"/>
-          <w:lang w:eastAsia="en-029"/>
-        </w:rPr>
-        <w:t xml:space="preserve">, </w:t>
-      </w:r>
-      <w:proofErr w:type="spellStart"/>
-      <w:r>
-        <w:rPr>
-          <w:rFonts w:ascii="Times New Roman" w:eastAsia="Times New Roman" w:hAnsi="Times New Roman" w:cs="Times New Roman"/>
-          <w:color w:val="000000"/>
-          <w:sz w:val="24"/>
-          <w:szCs w:val="24"/>
-          <w:lang w:eastAsia="en-029"/>
-        </w:rPr>
-        <w:t>user_id</w:t>
-      </w:r>
-      <w:proofErr w:type="spellEnd"/>
-      <w:r>
-        <w:rPr>
-          <w:rFonts w:ascii="Times New Roman" w:eastAsia="Times New Roman" w:hAnsi="Times New Roman" w:cs="Times New Roman"/>
-          <w:color w:val="000000"/>
-          <w:sz w:val="24"/>
-          <w:szCs w:val="24"/>
-          <w:lang w:eastAsia="en-029"/>
-        </w:rPr>
-        <w:t xml:space="preserve">, </w:t>
-      </w:r>
-      <w:proofErr w:type="spellStart"/>
-      <w:r>
-        <w:rPr>
-          <w:rFonts w:ascii="Times New Roman" w:eastAsia="Times New Roman" w:hAnsi="Times New Roman" w:cs="Times New Roman"/>
-          <w:color w:val="000000"/>
-          <w:sz w:val="24"/>
-          <w:szCs w:val="24"/>
-          <w:lang w:eastAsia="en-029"/>
-        </w:rPr>
-        <w:t>post_id</w:t>
-      </w:r>
-      <w:proofErr w:type="spellEnd"/>
-      <w:r>
-        <w:rPr>
-          <w:rFonts w:ascii="Times New Roman" w:eastAsia="Times New Roman" w:hAnsi="Times New Roman" w:cs="Times New Roman"/>
-          <w:color w:val="000000"/>
-          <w:sz w:val="24"/>
-          <w:szCs w:val="24"/>
-          <w:lang w:eastAsia="en-029"/>
-        </w:rPr>
-        <w:t>)</w:t>
-      </w:r>
     </w:p>
     <w:p>
       <w:pPr>
@@ -2795,7 +1520,10 @@
           <w:lang w:eastAsia="en-029"/>
         </w:rPr>
       </w:pPr>
-      <w:r>
+    </w:p>
+    <w:p>
+      <w:pPr>
+        <w:spacing w:after="0" w:line="480" w:lineRule="auto"/>
         <w:rPr>
           <w:rFonts w:ascii="Times New Roman" w:eastAsia="Times New Roman" w:hAnsi="Times New Roman" w:cs="Times New Roman"/>
           <w:color w:val="000000"/>
@@ -2803,9 +1531,11 @@
           <w:szCs w:val="24"/>
           <w:lang w:eastAsia="en-029"/>
         </w:rPr>
-        <w:t>Friends</w:t>
-      </w:r>
-      <w:r>
+      </w:pPr>
+    </w:p>
+    <w:p>
+      <w:pPr>
+        <w:spacing w:after="0" w:line="480" w:lineRule="auto"/>
         <w:rPr>
           <w:rFonts w:ascii="Times New Roman" w:eastAsia="Times New Roman" w:hAnsi="Times New Roman" w:cs="Times New Roman"/>
           <w:color w:val="000000"/>
@@ -2813,162 +1543,1081 @@
           <w:szCs w:val="24"/>
           <w:lang w:eastAsia="en-029"/>
         </w:rPr>
+      </w:pPr>
+    </w:p>
+    <w:p>
+      <w:pPr>
+        <w:spacing w:after="0" w:line="480" w:lineRule="auto"/>
+        <w:rPr>
+          <w:rFonts w:ascii="Times New Roman" w:eastAsia="Times New Roman" w:hAnsi="Times New Roman" w:cs="Times New Roman"/>
+          <w:sz w:val="24"/>
+          <w:szCs w:val="24"/>
+          <w:lang w:eastAsia="en-029"/>
+        </w:rPr>
+      </w:pPr>
+      <w:r>
+        <w:rPr>
+          <w:rFonts w:ascii="Times New Roman" w:eastAsia="Times New Roman" w:hAnsi="Times New Roman" w:cs="Times New Roman"/>
+          <w:color w:val="000000"/>
+          <w:sz w:val="24"/>
+          <w:szCs w:val="24"/>
+          <w:lang w:eastAsia="en-029"/>
+        </w:rPr>
+        <w:lastRenderedPageBreak/>
+        <w:t xml:space="preserve">Normalised </w:t>
+      </w:r>
+      <w:r>
+        <w:rPr>
+          <w:rFonts w:ascii="Times New Roman" w:eastAsia="Times New Roman" w:hAnsi="Times New Roman" w:cs="Times New Roman"/>
+          <w:color w:val="000000"/>
+          <w:sz w:val="24"/>
+          <w:szCs w:val="24"/>
+          <w:lang w:eastAsia="en-029"/>
+        </w:rPr>
+        <w:t>Tables</w:t>
+      </w:r>
+    </w:p>
+    <w:p>
+      <w:pPr>
+        <w:pStyle w:val="PlainText"/>
+        <w:spacing w:line="480" w:lineRule="auto"/>
+        <w:rPr>
+          <w:rFonts w:ascii="Times New Roman" w:hAnsi="Times New Roman" w:cs="Times New Roman"/>
+          <w:sz w:val="24"/>
+          <w:szCs w:val="24"/>
+        </w:rPr>
+      </w:pPr>
+      <w:r>
+        <w:rPr>
+          <w:rFonts w:ascii="Times New Roman" w:hAnsi="Times New Roman" w:cs="Times New Roman"/>
+          <w:sz w:val="24"/>
+          <w:szCs w:val="24"/>
+        </w:rPr>
+        <w:t>Users (</w:t>
+      </w:r>
+      <w:proofErr w:type="spellStart"/>
+      <w:r>
+        <w:rPr>
+          <w:rFonts w:ascii="Times New Roman" w:hAnsi="Times New Roman" w:cs="Times New Roman"/>
+          <w:sz w:val="24"/>
+          <w:szCs w:val="24"/>
+        </w:rPr>
+        <w:t>user_</w:t>
+      </w:r>
+      <w:proofErr w:type="gramStart"/>
+      <w:r>
+        <w:rPr>
+          <w:rFonts w:ascii="Times New Roman" w:hAnsi="Times New Roman" w:cs="Times New Roman"/>
+          <w:sz w:val="24"/>
+          <w:szCs w:val="24"/>
+        </w:rPr>
+        <w:t>id</w:t>
+      </w:r>
+      <w:proofErr w:type="spellEnd"/>
+      <w:r>
+        <w:rPr>
+          <w:rFonts w:ascii="Times New Roman" w:hAnsi="Times New Roman" w:cs="Times New Roman"/>
+          <w:sz w:val="24"/>
+          <w:szCs w:val="24"/>
+        </w:rPr>
+        <w:t xml:space="preserve">,  </w:t>
+      </w:r>
+      <w:proofErr w:type="spellStart"/>
+      <w:r>
+        <w:rPr>
+          <w:rFonts w:ascii="Times New Roman" w:hAnsi="Times New Roman" w:cs="Times New Roman"/>
+          <w:sz w:val="24"/>
+          <w:szCs w:val="24"/>
+        </w:rPr>
+        <w:t>user</w:t>
+      </w:r>
+      <w:proofErr w:type="gramEnd"/>
+      <w:r>
+        <w:rPr>
+          <w:rFonts w:ascii="Times New Roman" w:hAnsi="Times New Roman" w:cs="Times New Roman"/>
+          <w:sz w:val="24"/>
+          <w:szCs w:val="24"/>
+        </w:rPr>
+        <w:t>_f_name</w:t>
+      </w:r>
+      <w:proofErr w:type="spellEnd"/>
+      <w:r>
+        <w:rPr>
+          <w:rFonts w:ascii="Times New Roman" w:hAnsi="Times New Roman" w:cs="Times New Roman"/>
+          <w:sz w:val="24"/>
+          <w:szCs w:val="24"/>
+        </w:rPr>
+        <w:t xml:space="preserve">, </w:t>
+      </w:r>
+      <w:proofErr w:type="spellStart"/>
+      <w:r>
+        <w:rPr>
+          <w:rFonts w:ascii="Times New Roman" w:hAnsi="Times New Roman" w:cs="Times New Roman"/>
+          <w:sz w:val="24"/>
+          <w:szCs w:val="24"/>
+        </w:rPr>
+        <w:t>user_l_name,user_dob</w:t>
+      </w:r>
+      <w:proofErr w:type="spellEnd"/>
+      <w:r>
+        <w:rPr>
+          <w:rFonts w:ascii="Times New Roman" w:hAnsi="Times New Roman" w:cs="Times New Roman"/>
+          <w:sz w:val="24"/>
+          <w:szCs w:val="24"/>
+        </w:rPr>
+        <w:t xml:space="preserve">, </w:t>
+      </w:r>
+      <w:proofErr w:type="spellStart"/>
+      <w:r>
+        <w:rPr>
+          <w:rFonts w:ascii="Times New Roman" w:hAnsi="Times New Roman" w:cs="Times New Roman"/>
+          <w:sz w:val="24"/>
+          <w:szCs w:val="24"/>
+        </w:rPr>
+        <w:t>user_paswd</w:t>
+      </w:r>
+      <w:proofErr w:type="spellEnd"/>
+      <w:r>
+        <w:rPr>
+          <w:rFonts w:ascii="Times New Roman" w:hAnsi="Times New Roman" w:cs="Times New Roman"/>
+          <w:sz w:val="24"/>
+          <w:szCs w:val="24"/>
+        </w:rPr>
+        <w:t xml:space="preserve">, </w:t>
+      </w:r>
+      <w:proofErr w:type="spellStart"/>
+      <w:r>
+        <w:rPr>
+          <w:rFonts w:ascii="Times New Roman" w:hAnsi="Times New Roman" w:cs="Times New Roman"/>
+          <w:sz w:val="24"/>
+          <w:szCs w:val="24"/>
+        </w:rPr>
+        <w:t>user_addr</w:t>
+      </w:r>
+      <w:proofErr w:type="spellEnd"/>
+      <w:r>
+        <w:rPr>
+          <w:rFonts w:ascii="Times New Roman" w:hAnsi="Times New Roman" w:cs="Times New Roman"/>
+          <w:sz w:val="24"/>
+          <w:szCs w:val="24"/>
+        </w:rPr>
+        <w:t>)</w:t>
+      </w:r>
+    </w:p>
+    <w:p>
+      <w:pPr>
+        <w:pStyle w:val="PlainText"/>
+        <w:spacing w:line="480" w:lineRule="auto"/>
+        <w:rPr>
+          <w:rFonts w:ascii="Times New Roman" w:hAnsi="Times New Roman" w:cs="Times New Roman"/>
+          <w:sz w:val="24"/>
+          <w:szCs w:val="24"/>
+        </w:rPr>
+      </w:pPr>
+      <w:r>
+        <w:rPr>
+          <w:rFonts w:ascii="Times New Roman" w:hAnsi="Times New Roman" w:cs="Times New Roman"/>
+          <w:sz w:val="24"/>
+          <w:szCs w:val="24"/>
+        </w:rPr>
+        <w:t>Emails (</w:t>
+      </w:r>
+      <w:proofErr w:type="spellStart"/>
+      <w:r>
+        <w:rPr>
+          <w:rFonts w:ascii="Times New Roman" w:hAnsi="Times New Roman" w:cs="Times New Roman"/>
+          <w:sz w:val="24"/>
+          <w:szCs w:val="24"/>
+        </w:rPr>
+        <w:t>user_id</w:t>
+      </w:r>
+      <w:proofErr w:type="spellEnd"/>
+      <w:r>
+        <w:rPr>
+          <w:rFonts w:ascii="Times New Roman" w:hAnsi="Times New Roman" w:cs="Times New Roman"/>
+          <w:sz w:val="24"/>
+          <w:szCs w:val="24"/>
+        </w:rPr>
+        <w:t xml:space="preserve">, </w:t>
+      </w:r>
+      <w:proofErr w:type="spellStart"/>
+      <w:r>
+        <w:rPr>
+          <w:rFonts w:ascii="Times New Roman" w:hAnsi="Times New Roman" w:cs="Times New Roman"/>
+          <w:sz w:val="24"/>
+          <w:szCs w:val="24"/>
+        </w:rPr>
+        <w:t>user_email</w:t>
+      </w:r>
+      <w:proofErr w:type="spellEnd"/>
+      <w:r>
+        <w:rPr>
+          <w:rFonts w:ascii="Times New Roman" w:hAnsi="Times New Roman" w:cs="Times New Roman"/>
+          <w:sz w:val="24"/>
+          <w:szCs w:val="24"/>
+        </w:rPr>
+        <w:t>)</w:t>
+      </w:r>
+    </w:p>
+    <w:p>
+      <w:pPr>
+        <w:pStyle w:val="PlainText"/>
+        <w:spacing w:line="480" w:lineRule="auto"/>
+        <w:rPr>
+          <w:rFonts w:ascii="Times New Roman" w:hAnsi="Times New Roman" w:cs="Times New Roman"/>
+          <w:sz w:val="24"/>
+          <w:szCs w:val="24"/>
+        </w:rPr>
+      </w:pPr>
+      <w:r>
+        <w:rPr>
+          <w:rFonts w:ascii="Times New Roman" w:hAnsi="Times New Roman" w:cs="Times New Roman"/>
+          <w:sz w:val="24"/>
+          <w:szCs w:val="24"/>
+        </w:rPr>
+        <w:t>Telephones (</w:t>
+      </w:r>
+      <w:proofErr w:type="spellStart"/>
+      <w:r>
+        <w:rPr>
+          <w:rFonts w:ascii="Times New Roman" w:hAnsi="Times New Roman" w:cs="Times New Roman"/>
+          <w:sz w:val="24"/>
+          <w:szCs w:val="24"/>
+        </w:rPr>
+        <w:t>user_id</w:t>
+      </w:r>
+      <w:proofErr w:type="spellEnd"/>
+      <w:r>
+        <w:rPr>
+          <w:rFonts w:ascii="Times New Roman" w:hAnsi="Times New Roman" w:cs="Times New Roman"/>
+          <w:sz w:val="24"/>
+          <w:szCs w:val="24"/>
+        </w:rPr>
+        <w:t xml:space="preserve">, </w:t>
+      </w:r>
+      <w:proofErr w:type="spellStart"/>
+      <w:r>
+        <w:rPr>
+          <w:rFonts w:ascii="Times New Roman" w:hAnsi="Times New Roman" w:cs="Times New Roman"/>
+          <w:sz w:val="24"/>
+          <w:szCs w:val="24"/>
+        </w:rPr>
+        <w:t>user_tel</w:t>
+      </w:r>
+      <w:proofErr w:type="spellEnd"/>
+      <w:r>
+        <w:rPr>
+          <w:rFonts w:ascii="Times New Roman" w:hAnsi="Times New Roman" w:cs="Times New Roman"/>
+          <w:sz w:val="24"/>
+          <w:szCs w:val="24"/>
+        </w:rPr>
+        <w:t>)</w:t>
+      </w:r>
+    </w:p>
+    <w:p>
+      <w:pPr>
+        <w:pStyle w:val="PlainText"/>
+        <w:spacing w:line="480" w:lineRule="auto"/>
+        <w:rPr>
+          <w:rFonts w:ascii="Times New Roman" w:hAnsi="Times New Roman" w:cs="Times New Roman"/>
+          <w:sz w:val="24"/>
+          <w:szCs w:val="24"/>
+        </w:rPr>
+      </w:pPr>
+      <w:r>
+        <w:rPr>
+          <w:rFonts w:ascii="Times New Roman" w:hAnsi="Times New Roman" w:cs="Times New Roman"/>
+          <w:sz w:val="24"/>
+          <w:szCs w:val="24"/>
+        </w:rPr>
+        <w:t xml:space="preserve">Profiles </w:t>
+      </w:r>
+      <w:proofErr w:type="gramStart"/>
+      <w:r>
+        <w:rPr>
+          <w:rFonts w:ascii="Times New Roman" w:hAnsi="Times New Roman" w:cs="Times New Roman"/>
+          <w:sz w:val="24"/>
+          <w:szCs w:val="24"/>
+        </w:rPr>
+        <w:t xml:space="preserve">( </w:t>
+      </w:r>
+      <w:proofErr w:type="spellStart"/>
+      <w:r>
+        <w:rPr>
+          <w:rFonts w:ascii="Times New Roman" w:hAnsi="Times New Roman" w:cs="Times New Roman"/>
+          <w:sz w:val="24"/>
+          <w:szCs w:val="24"/>
+        </w:rPr>
+        <w:t>user</w:t>
+      </w:r>
+      <w:proofErr w:type="gramEnd"/>
+      <w:r>
+        <w:rPr>
+          <w:rFonts w:ascii="Times New Roman" w:hAnsi="Times New Roman" w:cs="Times New Roman"/>
+          <w:sz w:val="24"/>
+          <w:szCs w:val="24"/>
+        </w:rPr>
+        <w:t>_id,user_fname,user_lname,profile_desciption,profile_photo</w:t>
+      </w:r>
+      <w:proofErr w:type="spellEnd"/>
+      <w:r>
+        <w:rPr>
+          <w:rFonts w:ascii="Times New Roman" w:hAnsi="Times New Roman" w:cs="Times New Roman"/>
+          <w:sz w:val="24"/>
+          <w:szCs w:val="24"/>
+        </w:rPr>
+        <w:t>)</w:t>
+      </w:r>
+    </w:p>
+    <w:p>
+      <w:pPr>
+        <w:pStyle w:val="PlainText"/>
+        <w:spacing w:line="480" w:lineRule="auto"/>
+        <w:rPr>
+          <w:rFonts w:ascii="Times New Roman" w:hAnsi="Times New Roman" w:cs="Times New Roman"/>
+          <w:sz w:val="24"/>
+          <w:szCs w:val="24"/>
+        </w:rPr>
+      </w:pPr>
+      <w:r>
+        <w:rPr>
+          <w:rFonts w:ascii="Times New Roman" w:hAnsi="Times New Roman" w:cs="Times New Roman"/>
+          <w:sz w:val="24"/>
+          <w:szCs w:val="24"/>
+        </w:rPr>
+        <w:t>Photos (</w:t>
+      </w:r>
+      <w:proofErr w:type="spellStart"/>
+      <w:r>
+        <w:rPr>
+          <w:rFonts w:ascii="Times New Roman" w:hAnsi="Times New Roman" w:cs="Times New Roman"/>
+          <w:sz w:val="24"/>
+          <w:szCs w:val="24"/>
+        </w:rPr>
+        <w:t>photo_id</w:t>
+      </w:r>
+      <w:proofErr w:type="spellEnd"/>
+      <w:r>
+        <w:rPr>
+          <w:rFonts w:ascii="Times New Roman" w:hAnsi="Times New Roman" w:cs="Times New Roman"/>
+          <w:sz w:val="24"/>
+          <w:szCs w:val="24"/>
+        </w:rPr>
+        <w:t xml:space="preserve">, </w:t>
+      </w:r>
+      <w:proofErr w:type="spellStart"/>
+      <w:r>
+        <w:rPr>
+          <w:rFonts w:ascii="Times New Roman" w:hAnsi="Times New Roman" w:cs="Times New Roman"/>
+          <w:sz w:val="24"/>
+          <w:szCs w:val="24"/>
+        </w:rPr>
+        <w:t>user_id</w:t>
+      </w:r>
+      <w:proofErr w:type="spellEnd"/>
+      <w:r>
+        <w:rPr>
+          <w:rFonts w:ascii="Times New Roman" w:hAnsi="Times New Roman" w:cs="Times New Roman"/>
+          <w:sz w:val="24"/>
+          <w:szCs w:val="24"/>
+        </w:rPr>
+        <w:t xml:space="preserve">, </w:t>
+      </w:r>
+      <w:proofErr w:type="spellStart"/>
+      <w:r>
+        <w:rPr>
+          <w:rFonts w:ascii="Times New Roman" w:hAnsi="Times New Roman" w:cs="Times New Roman"/>
+          <w:sz w:val="24"/>
+          <w:szCs w:val="24"/>
+        </w:rPr>
+        <w:t>user_</w:t>
+      </w:r>
+      <w:proofErr w:type="gramStart"/>
+      <w:r>
+        <w:rPr>
+          <w:rFonts w:ascii="Times New Roman" w:hAnsi="Times New Roman" w:cs="Times New Roman"/>
+          <w:sz w:val="24"/>
+          <w:szCs w:val="24"/>
+        </w:rPr>
+        <w:t>fname,user</w:t>
+      </w:r>
+      <w:proofErr w:type="gramEnd"/>
+      <w:r>
+        <w:rPr>
+          <w:rFonts w:ascii="Times New Roman" w:hAnsi="Times New Roman" w:cs="Times New Roman"/>
+          <w:sz w:val="24"/>
+          <w:szCs w:val="24"/>
+        </w:rPr>
+        <w:t>_l_name,photo_nme</w:t>
+      </w:r>
+      <w:proofErr w:type="spellEnd"/>
+      <w:r>
+        <w:rPr>
+          <w:rFonts w:ascii="Times New Roman" w:hAnsi="Times New Roman" w:cs="Times New Roman"/>
+          <w:sz w:val="24"/>
+          <w:szCs w:val="24"/>
+        </w:rPr>
+        <w:t xml:space="preserve">, </w:t>
+      </w:r>
+      <w:proofErr w:type="spellStart"/>
+      <w:r>
+        <w:rPr>
+          <w:rFonts w:ascii="Times New Roman" w:hAnsi="Times New Roman" w:cs="Times New Roman"/>
+          <w:sz w:val="24"/>
+          <w:szCs w:val="24"/>
+        </w:rPr>
+        <w:t>photo_image,photo_datetime</w:t>
+      </w:r>
+      <w:proofErr w:type="spellEnd"/>
+      <w:r>
+        <w:rPr>
+          <w:rFonts w:ascii="Times New Roman" w:hAnsi="Times New Roman" w:cs="Times New Roman"/>
+          <w:sz w:val="24"/>
+          <w:szCs w:val="24"/>
+        </w:rPr>
+        <w:t>)</w:t>
+      </w:r>
+    </w:p>
+    <w:p>
+      <w:pPr>
+        <w:pStyle w:val="PlainText"/>
+        <w:spacing w:line="480" w:lineRule="auto"/>
+        <w:rPr>
+          <w:rFonts w:ascii="Times New Roman" w:hAnsi="Times New Roman" w:cs="Times New Roman"/>
+          <w:sz w:val="24"/>
+          <w:szCs w:val="24"/>
+        </w:rPr>
+      </w:pPr>
+      <w:r>
+        <w:rPr>
+          <w:rFonts w:ascii="Times New Roman" w:hAnsi="Times New Roman" w:cs="Times New Roman"/>
+          <w:sz w:val="24"/>
+          <w:szCs w:val="24"/>
+        </w:rPr>
+        <w:t>Posts (</w:t>
+      </w:r>
+      <w:proofErr w:type="spellStart"/>
+      <w:r>
+        <w:rPr>
+          <w:rFonts w:ascii="Times New Roman" w:hAnsi="Times New Roman" w:cs="Times New Roman"/>
+          <w:sz w:val="24"/>
+          <w:szCs w:val="24"/>
+        </w:rPr>
+        <w:t>posts_id</w:t>
+      </w:r>
+      <w:proofErr w:type="spellEnd"/>
+      <w:r>
+        <w:rPr>
+          <w:rFonts w:ascii="Times New Roman" w:hAnsi="Times New Roman" w:cs="Times New Roman"/>
+          <w:sz w:val="24"/>
+          <w:szCs w:val="24"/>
+        </w:rPr>
+        <w:t xml:space="preserve">, </w:t>
+      </w:r>
+      <w:proofErr w:type="spellStart"/>
+      <w:r>
+        <w:rPr>
+          <w:rFonts w:ascii="Times New Roman" w:hAnsi="Times New Roman" w:cs="Times New Roman"/>
+          <w:sz w:val="24"/>
+          <w:szCs w:val="24"/>
+        </w:rPr>
+        <w:t>user_</w:t>
+      </w:r>
+      <w:proofErr w:type="gramStart"/>
+      <w:r>
+        <w:rPr>
+          <w:rFonts w:ascii="Times New Roman" w:hAnsi="Times New Roman" w:cs="Times New Roman"/>
+          <w:sz w:val="24"/>
+          <w:szCs w:val="24"/>
+        </w:rPr>
+        <w:t>id,user</w:t>
+      </w:r>
+      <w:proofErr w:type="gramEnd"/>
+      <w:r>
+        <w:rPr>
+          <w:rFonts w:ascii="Times New Roman" w:hAnsi="Times New Roman" w:cs="Times New Roman"/>
+          <w:sz w:val="24"/>
+          <w:szCs w:val="24"/>
+        </w:rPr>
+        <w:t>_fname,user_l_name</w:t>
+      </w:r>
+      <w:proofErr w:type="spellEnd"/>
+      <w:r>
+        <w:rPr>
+          <w:rFonts w:ascii="Times New Roman" w:hAnsi="Times New Roman" w:cs="Times New Roman"/>
+          <w:sz w:val="24"/>
+          <w:szCs w:val="24"/>
+        </w:rPr>
+        <w:t xml:space="preserve">, </w:t>
+      </w:r>
+      <w:proofErr w:type="spellStart"/>
+      <w:r>
+        <w:rPr>
+          <w:rFonts w:ascii="Times New Roman" w:hAnsi="Times New Roman" w:cs="Times New Roman"/>
+          <w:sz w:val="24"/>
+          <w:szCs w:val="24"/>
+        </w:rPr>
+        <w:t>post_text,datetime</w:t>
+      </w:r>
+      <w:proofErr w:type="spellEnd"/>
+      <w:r>
+        <w:rPr>
+          <w:rFonts w:ascii="Times New Roman" w:hAnsi="Times New Roman" w:cs="Times New Roman"/>
+          <w:sz w:val="24"/>
+          <w:szCs w:val="24"/>
+        </w:rPr>
+        <w:t>)</w:t>
+      </w:r>
+    </w:p>
+    <w:p>
+      <w:pPr>
+        <w:pStyle w:val="PlainText"/>
+        <w:spacing w:line="480" w:lineRule="auto"/>
+        <w:rPr>
+          <w:rFonts w:ascii="Times New Roman" w:hAnsi="Times New Roman" w:cs="Times New Roman"/>
+          <w:sz w:val="24"/>
+          <w:szCs w:val="24"/>
+        </w:rPr>
+      </w:pPr>
+      <w:r>
+        <w:rPr>
+          <w:rFonts w:ascii="Times New Roman" w:hAnsi="Times New Roman" w:cs="Times New Roman"/>
+          <w:sz w:val="24"/>
+          <w:szCs w:val="24"/>
+        </w:rPr>
+        <w:t>Groups (</w:t>
+      </w:r>
+      <w:proofErr w:type="spellStart"/>
+      <w:r>
+        <w:rPr>
+          <w:rFonts w:ascii="Times New Roman" w:hAnsi="Times New Roman" w:cs="Times New Roman"/>
+          <w:sz w:val="24"/>
+          <w:szCs w:val="24"/>
+        </w:rPr>
+        <w:t>group_id</w:t>
+      </w:r>
+      <w:proofErr w:type="spellEnd"/>
+      <w:r>
+        <w:rPr>
+          <w:rFonts w:ascii="Times New Roman" w:hAnsi="Times New Roman" w:cs="Times New Roman"/>
+          <w:sz w:val="24"/>
+          <w:szCs w:val="24"/>
+        </w:rPr>
+        <w:t xml:space="preserve">, </w:t>
+      </w:r>
+      <w:proofErr w:type="spellStart"/>
+      <w:r>
+        <w:rPr>
+          <w:rFonts w:ascii="Times New Roman" w:hAnsi="Times New Roman" w:cs="Times New Roman"/>
+          <w:sz w:val="24"/>
+          <w:szCs w:val="24"/>
+        </w:rPr>
+        <w:t>user_</w:t>
+      </w:r>
+      <w:proofErr w:type="gramStart"/>
+      <w:r>
+        <w:rPr>
+          <w:rFonts w:ascii="Times New Roman" w:hAnsi="Times New Roman" w:cs="Times New Roman"/>
+          <w:sz w:val="24"/>
+          <w:szCs w:val="24"/>
+        </w:rPr>
+        <w:t>id,group</w:t>
+      </w:r>
+      <w:proofErr w:type="gramEnd"/>
+      <w:r>
+        <w:rPr>
+          <w:rFonts w:ascii="Times New Roman" w:hAnsi="Times New Roman" w:cs="Times New Roman"/>
+          <w:sz w:val="24"/>
+          <w:szCs w:val="24"/>
+        </w:rPr>
+        <w:t>_nme,group_description</w:t>
+      </w:r>
+      <w:proofErr w:type="spellEnd"/>
+      <w:r>
+        <w:rPr>
+          <w:rFonts w:ascii="Times New Roman" w:hAnsi="Times New Roman" w:cs="Times New Roman"/>
+          <w:sz w:val="24"/>
+          <w:szCs w:val="24"/>
+        </w:rPr>
+        <w:t xml:space="preserve">) note: </w:t>
+      </w:r>
+      <w:proofErr w:type="spellStart"/>
+      <w:r>
+        <w:rPr>
+          <w:rFonts w:ascii="Times New Roman" w:hAnsi="Times New Roman" w:cs="Times New Roman"/>
+          <w:sz w:val="24"/>
+          <w:szCs w:val="24"/>
+        </w:rPr>
+        <w:t>user_id</w:t>
+      </w:r>
+      <w:proofErr w:type="spellEnd"/>
+      <w:r>
+        <w:rPr>
+          <w:rFonts w:ascii="Times New Roman" w:hAnsi="Times New Roman" w:cs="Times New Roman"/>
+          <w:sz w:val="24"/>
+          <w:szCs w:val="24"/>
+        </w:rPr>
+        <w:t xml:space="preserve"> would be the creator’s </w:t>
+      </w:r>
+      <w:proofErr w:type="spellStart"/>
+      <w:r>
+        <w:rPr>
+          <w:rFonts w:ascii="Times New Roman" w:hAnsi="Times New Roman" w:cs="Times New Roman"/>
+          <w:sz w:val="24"/>
+          <w:szCs w:val="24"/>
+        </w:rPr>
+        <w:t>user_id</w:t>
+      </w:r>
+      <w:proofErr w:type="spellEnd"/>
+    </w:p>
+    <w:p>
+      <w:pPr>
+        <w:pStyle w:val="PlainText"/>
+        <w:spacing w:line="480" w:lineRule="auto"/>
+        <w:rPr>
+          <w:rFonts w:ascii="Times New Roman" w:hAnsi="Times New Roman" w:cs="Times New Roman"/>
+          <w:sz w:val="24"/>
+          <w:szCs w:val="24"/>
+        </w:rPr>
+      </w:pPr>
+      <w:proofErr w:type="spellStart"/>
+      <w:r>
+        <w:rPr>
+          <w:rFonts w:ascii="Times New Roman" w:hAnsi="Times New Roman" w:cs="Times New Roman"/>
+          <w:sz w:val="24"/>
+          <w:szCs w:val="24"/>
+        </w:rPr>
+        <w:t>GroupMembers</w:t>
+      </w:r>
+      <w:proofErr w:type="spellEnd"/>
+      <w:r>
+        <w:rPr>
+          <w:rFonts w:ascii="Times New Roman" w:hAnsi="Times New Roman" w:cs="Times New Roman"/>
+          <w:sz w:val="24"/>
+          <w:szCs w:val="24"/>
+        </w:rPr>
+        <w:t>(</w:t>
+      </w:r>
+      <w:proofErr w:type="spellStart"/>
+      <w:r>
+        <w:rPr>
+          <w:rFonts w:ascii="Times New Roman" w:hAnsi="Times New Roman" w:cs="Times New Roman"/>
+          <w:sz w:val="24"/>
+          <w:szCs w:val="24"/>
+        </w:rPr>
+        <w:t>group_</w:t>
+      </w:r>
+      <w:proofErr w:type="gramStart"/>
+      <w:r>
+        <w:rPr>
+          <w:rFonts w:ascii="Times New Roman" w:hAnsi="Times New Roman" w:cs="Times New Roman"/>
+          <w:sz w:val="24"/>
+          <w:szCs w:val="24"/>
+        </w:rPr>
+        <w:t>id,user</w:t>
+      </w:r>
+      <w:proofErr w:type="gramEnd"/>
+      <w:r>
+        <w:rPr>
+          <w:rFonts w:ascii="Times New Roman" w:hAnsi="Times New Roman" w:cs="Times New Roman"/>
+          <w:sz w:val="24"/>
+          <w:szCs w:val="24"/>
+        </w:rPr>
+        <w:t>_id,member_status</w:t>
+      </w:r>
+      <w:proofErr w:type="spellEnd"/>
+      <w:r>
+        <w:rPr>
+          <w:rFonts w:ascii="Times New Roman" w:hAnsi="Times New Roman" w:cs="Times New Roman"/>
+          <w:sz w:val="24"/>
+          <w:szCs w:val="24"/>
+        </w:rPr>
+        <w:t xml:space="preserve">) note: </w:t>
+      </w:r>
+      <w:proofErr w:type="spellStart"/>
+      <w:r>
+        <w:rPr>
+          <w:rFonts w:ascii="Times New Roman" w:hAnsi="Times New Roman" w:cs="Times New Roman"/>
+          <w:sz w:val="24"/>
+          <w:szCs w:val="24"/>
+        </w:rPr>
+        <w:t>member_type</w:t>
+      </w:r>
+      <w:proofErr w:type="spellEnd"/>
+      <w:r>
+        <w:rPr>
+          <w:rFonts w:ascii="Times New Roman" w:hAnsi="Times New Roman" w:cs="Times New Roman"/>
+          <w:sz w:val="24"/>
+          <w:szCs w:val="24"/>
+        </w:rPr>
+        <w:t xml:space="preserve"> either being creator, content creator or member</w:t>
+      </w:r>
+    </w:p>
+    <w:p>
+      <w:pPr>
+        <w:pStyle w:val="PlainText"/>
+        <w:spacing w:line="480" w:lineRule="auto"/>
+        <w:rPr>
+          <w:rFonts w:ascii="Times New Roman" w:hAnsi="Times New Roman" w:cs="Times New Roman"/>
+          <w:sz w:val="24"/>
+          <w:szCs w:val="24"/>
+        </w:rPr>
+      </w:pPr>
+      <w:proofErr w:type="spellStart"/>
+      <w:r>
+        <w:rPr>
+          <w:rFonts w:ascii="Times New Roman" w:hAnsi="Times New Roman" w:cs="Times New Roman"/>
+          <w:sz w:val="24"/>
+          <w:szCs w:val="24"/>
+        </w:rPr>
+        <w:t>GroupPosts</w:t>
+      </w:r>
+      <w:proofErr w:type="spellEnd"/>
+      <w:r>
+        <w:rPr>
+          <w:rFonts w:ascii="Times New Roman" w:hAnsi="Times New Roman" w:cs="Times New Roman"/>
+          <w:sz w:val="24"/>
+          <w:szCs w:val="24"/>
+        </w:rPr>
+        <w:t>(</w:t>
+      </w:r>
+      <w:proofErr w:type="spellStart"/>
+      <w:r>
+        <w:rPr>
+          <w:rFonts w:ascii="Times New Roman" w:hAnsi="Times New Roman" w:cs="Times New Roman"/>
+          <w:sz w:val="24"/>
+          <w:szCs w:val="24"/>
+        </w:rPr>
+        <w:t>group_</w:t>
+      </w:r>
+      <w:proofErr w:type="gramStart"/>
+      <w:r>
+        <w:rPr>
+          <w:rFonts w:ascii="Times New Roman" w:hAnsi="Times New Roman" w:cs="Times New Roman"/>
+          <w:sz w:val="24"/>
+          <w:szCs w:val="24"/>
+        </w:rPr>
+        <w:t>id,post</w:t>
+      </w:r>
+      <w:proofErr w:type="gramEnd"/>
+      <w:r>
+        <w:rPr>
+          <w:rFonts w:ascii="Times New Roman" w:hAnsi="Times New Roman" w:cs="Times New Roman"/>
+          <w:sz w:val="24"/>
+          <w:szCs w:val="24"/>
+        </w:rPr>
+        <w:t>_id</w:t>
+      </w:r>
+      <w:proofErr w:type="spellEnd"/>
+      <w:r>
+        <w:rPr>
+          <w:rFonts w:ascii="Times New Roman" w:hAnsi="Times New Roman" w:cs="Times New Roman"/>
+          <w:sz w:val="24"/>
+          <w:szCs w:val="24"/>
+        </w:rPr>
+        <w:t>)</w:t>
+      </w:r>
+    </w:p>
+    <w:p>
+      <w:pPr>
+        <w:pStyle w:val="PlainText"/>
+        <w:spacing w:line="480" w:lineRule="auto"/>
+        <w:rPr>
+          <w:rFonts w:ascii="Times New Roman" w:hAnsi="Times New Roman" w:cs="Times New Roman"/>
+          <w:sz w:val="24"/>
+          <w:szCs w:val="24"/>
+        </w:rPr>
+      </w:pPr>
+      <w:r>
+        <w:rPr>
+          <w:rFonts w:ascii="Times New Roman" w:hAnsi="Times New Roman" w:cs="Times New Roman"/>
+          <w:sz w:val="24"/>
+          <w:szCs w:val="24"/>
+        </w:rPr>
+        <w:t>Friends (</w:t>
+      </w:r>
+      <w:proofErr w:type="spellStart"/>
+      <w:r>
+        <w:rPr>
+          <w:rFonts w:ascii="Times New Roman" w:hAnsi="Times New Roman" w:cs="Times New Roman"/>
+          <w:sz w:val="24"/>
+          <w:szCs w:val="24"/>
+        </w:rPr>
+        <w:t>friend_id</w:t>
+      </w:r>
+      <w:proofErr w:type="spellEnd"/>
+      <w:r>
+        <w:rPr>
+          <w:rFonts w:ascii="Times New Roman" w:hAnsi="Times New Roman" w:cs="Times New Roman"/>
+          <w:sz w:val="24"/>
+          <w:szCs w:val="24"/>
+        </w:rPr>
+        <w:t>, user_id</w:t>
+      </w:r>
+      <w:proofErr w:type="gramStart"/>
+      <w:r>
+        <w:rPr>
+          <w:rFonts w:ascii="Times New Roman" w:hAnsi="Times New Roman" w:cs="Times New Roman"/>
+          <w:sz w:val="24"/>
+          <w:szCs w:val="24"/>
+        </w:rPr>
+        <w:t>1,user</w:t>
+      </w:r>
+      <w:proofErr w:type="gramEnd"/>
+      <w:r>
+        <w:rPr>
+          <w:rFonts w:ascii="Times New Roman" w:hAnsi="Times New Roman" w:cs="Times New Roman"/>
+          <w:sz w:val="24"/>
+          <w:szCs w:val="24"/>
+        </w:rPr>
+        <w:t>_id2,friend_type)</w:t>
+      </w:r>
+    </w:p>
+    <w:p>
+      <w:pPr>
+        <w:pStyle w:val="PlainText"/>
+        <w:spacing w:line="480" w:lineRule="auto"/>
+        <w:rPr>
+          <w:rFonts w:ascii="Times New Roman" w:hAnsi="Times New Roman" w:cs="Times New Roman"/>
+          <w:sz w:val="24"/>
+          <w:szCs w:val="24"/>
+        </w:rPr>
+      </w:pPr>
+      <w:proofErr w:type="gramStart"/>
+      <w:r>
+        <w:rPr>
+          <w:rFonts w:ascii="Times New Roman" w:hAnsi="Times New Roman" w:cs="Times New Roman"/>
+          <w:sz w:val="24"/>
+          <w:szCs w:val="24"/>
+        </w:rPr>
+        <w:t>Comment(</w:t>
+      </w:r>
+      <w:proofErr w:type="spellStart"/>
+      <w:proofErr w:type="gramEnd"/>
+      <w:r>
+        <w:rPr>
+          <w:rFonts w:ascii="Times New Roman" w:hAnsi="Times New Roman" w:cs="Times New Roman"/>
+          <w:sz w:val="24"/>
+          <w:szCs w:val="24"/>
+        </w:rPr>
+        <w:t>comment_id,user_id,post_id,user_fname,user_lname</w:t>
+      </w:r>
+      <w:proofErr w:type="spellEnd"/>
+      <w:r>
+        <w:rPr>
+          <w:rFonts w:ascii="Times New Roman" w:hAnsi="Times New Roman" w:cs="Times New Roman"/>
+          <w:sz w:val="24"/>
+          <w:szCs w:val="24"/>
+        </w:rPr>
+        <w:t>,</w:t>
+      </w:r>
+      <w:r>
+        <w:rPr>
+          <w:rFonts w:ascii="Times New Roman" w:hAnsi="Times New Roman" w:cs="Times New Roman"/>
+          <w:sz w:val="24"/>
+          <w:szCs w:val="24"/>
+        </w:rPr>
         <w:t xml:space="preserve"> </w:t>
       </w:r>
-      <w:r>
-        <w:rPr>
-          <w:rFonts w:ascii="Times New Roman" w:eastAsia="Times New Roman" w:hAnsi="Times New Roman" w:cs="Times New Roman"/>
-          <w:color w:val="000000"/>
-          <w:sz w:val="24"/>
-          <w:szCs w:val="24"/>
-          <w:lang w:eastAsia="en-029"/>
-        </w:rPr>
-        <w:t>(</w:t>
-      </w:r>
       <w:proofErr w:type="spellStart"/>
       <w:r>
         <w:rPr>
-          <w:rFonts w:ascii="Times New Roman" w:eastAsia="Times New Roman" w:hAnsi="Times New Roman" w:cs="Times New Roman"/>
-          <w:color w:val="000000"/>
-          <w:sz w:val="24"/>
-          <w:szCs w:val="24"/>
-          <w:u w:val="single"/>
-          <w:lang w:eastAsia="en-029"/>
-        </w:rPr>
-        <w:t>friend_id</w:t>
+          <w:rFonts w:ascii="Times New Roman" w:hAnsi="Times New Roman" w:cs="Times New Roman"/>
+          <w:sz w:val="24"/>
+          <w:szCs w:val="24"/>
+        </w:rPr>
+        <w:t>comment_text</w:t>
       </w:r>
       <w:proofErr w:type="spellEnd"/>
       <w:r>
         <w:rPr>
-          <w:rFonts w:ascii="Times New Roman" w:eastAsia="Times New Roman" w:hAnsi="Times New Roman" w:cs="Times New Roman"/>
-          <w:color w:val="000000"/>
-          <w:sz w:val="24"/>
-          <w:szCs w:val="24"/>
-          <w:lang w:eastAsia="en-029"/>
+          <w:rFonts w:ascii="Times New Roman" w:hAnsi="Times New Roman" w:cs="Times New Roman"/>
+          <w:sz w:val="24"/>
+          <w:szCs w:val="24"/>
+        </w:rPr>
+        <w:t>,</w:t>
+      </w:r>
+      <w:r>
+        <w:rPr>
+          <w:rFonts w:ascii="Times New Roman" w:hAnsi="Times New Roman" w:cs="Times New Roman"/>
+          <w:sz w:val="24"/>
+          <w:szCs w:val="24"/>
+        </w:rPr>
+        <w:t xml:space="preserve"> </w:t>
+      </w:r>
+      <w:proofErr w:type="spellStart"/>
+      <w:r>
+        <w:rPr>
+          <w:rFonts w:ascii="Times New Roman" w:hAnsi="Times New Roman" w:cs="Times New Roman"/>
+          <w:sz w:val="24"/>
+          <w:szCs w:val="24"/>
+        </w:rPr>
+        <w:t>comment_dateti</w:t>
+      </w:r>
+      <w:r>
+        <w:rPr>
+          <w:rFonts w:ascii="Times New Roman" w:hAnsi="Times New Roman" w:cs="Times New Roman"/>
+          <w:sz w:val="24"/>
+          <w:szCs w:val="24"/>
+        </w:rPr>
+        <w:t>m</w:t>
+      </w:r>
+      <w:r>
+        <w:rPr>
+          <w:rFonts w:ascii="Times New Roman" w:hAnsi="Times New Roman" w:cs="Times New Roman"/>
+          <w:sz w:val="24"/>
+          <w:szCs w:val="24"/>
+        </w:rPr>
+        <w:t>e</w:t>
+      </w:r>
+      <w:proofErr w:type="spellEnd"/>
+      <w:r>
+        <w:rPr>
+          <w:rFonts w:ascii="Times New Roman" w:hAnsi="Times New Roman" w:cs="Times New Roman"/>
+          <w:sz w:val="24"/>
+          <w:szCs w:val="24"/>
+        </w:rPr>
+        <w:t>)</w:t>
+      </w:r>
+    </w:p>
+    <w:p>
+      <w:pPr>
+        <w:pStyle w:val="PlainText"/>
+        <w:spacing w:line="480" w:lineRule="auto"/>
+        <w:rPr>
+          <w:rFonts w:ascii="Times New Roman" w:hAnsi="Times New Roman" w:cs="Times New Roman"/>
+          <w:sz w:val="24"/>
+          <w:szCs w:val="24"/>
+        </w:rPr>
+      </w:pPr>
+      <w:r>
+        <w:rPr>
+          <w:rFonts w:ascii="Times New Roman" w:hAnsi="Times New Roman" w:cs="Times New Roman"/>
+          <w:sz w:val="24"/>
+          <w:szCs w:val="24"/>
+        </w:rPr>
+        <w:t>Guest (</w:t>
+      </w:r>
+      <w:proofErr w:type="spellStart"/>
+      <w:r>
+        <w:rPr>
+          <w:rFonts w:ascii="Times New Roman" w:hAnsi="Times New Roman" w:cs="Times New Roman"/>
+          <w:sz w:val="24"/>
+          <w:szCs w:val="24"/>
+        </w:rPr>
+        <w:t>guest_ID</w:t>
+      </w:r>
+      <w:proofErr w:type="spellEnd"/>
+      <w:r>
+        <w:rPr>
+          <w:rFonts w:ascii="Times New Roman" w:hAnsi="Times New Roman" w:cs="Times New Roman"/>
+          <w:sz w:val="24"/>
+          <w:szCs w:val="24"/>
         </w:rPr>
         <w:t xml:space="preserve">, </w:t>
       </w:r>
       <w:proofErr w:type="spellStart"/>
       <w:r>
         <w:rPr>
-          <w:rFonts w:ascii="Times New Roman" w:eastAsia="Times New Roman" w:hAnsi="Times New Roman" w:cs="Times New Roman"/>
-          <w:color w:val="000000"/>
-          <w:sz w:val="24"/>
-          <w:szCs w:val="24"/>
-          <w:lang w:eastAsia="en-029"/>
-        </w:rPr>
-        <w:t>friend_f_nme</w:t>
+          <w:rFonts w:ascii="Times New Roman" w:hAnsi="Times New Roman" w:cs="Times New Roman"/>
+          <w:sz w:val="24"/>
+          <w:szCs w:val="24"/>
+        </w:rPr>
+        <w:t>guest_nme</w:t>
       </w:r>
       <w:proofErr w:type="spellEnd"/>
       <w:r>
         <w:rPr>
-          <w:rFonts w:ascii="Times New Roman" w:eastAsia="Times New Roman" w:hAnsi="Times New Roman" w:cs="Times New Roman"/>
-          <w:color w:val="000000"/>
-          <w:sz w:val="24"/>
-          <w:szCs w:val="24"/>
-          <w:lang w:eastAsia="en-029"/>
+          <w:rFonts w:ascii="Times New Roman" w:hAnsi="Times New Roman" w:cs="Times New Roman"/>
+          <w:sz w:val="24"/>
+          <w:szCs w:val="24"/>
         </w:rPr>
         <w:t xml:space="preserve">, </w:t>
       </w:r>
       <w:proofErr w:type="spellStart"/>
       <w:r>
         <w:rPr>
-          <w:rFonts w:ascii="Times New Roman" w:eastAsia="Times New Roman" w:hAnsi="Times New Roman" w:cs="Times New Roman"/>
-          <w:color w:val="000000"/>
-          <w:sz w:val="24"/>
-          <w:szCs w:val="24"/>
-          <w:lang w:eastAsia="en-029"/>
-        </w:rPr>
-        <w:t>friend_l_</w:t>
-      </w:r>
-      <w:proofErr w:type="gramStart"/>
-      <w:r>
-        <w:rPr>
-          <w:rFonts w:ascii="Times New Roman" w:eastAsia="Times New Roman" w:hAnsi="Times New Roman" w:cs="Times New Roman"/>
-          <w:color w:val="000000"/>
-          <w:sz w:val="24"/>
-          <w:szCs w:val="24"/>
-          <w:lang w:eastAsia="en-029"/>
-        </w:rPr>
-        <w:t>nme,friend</w:t>
-      </w:r>
-      <w:proofErr w:type="gramEnd"/>
-      <w:r>
-        <w:rPr>
-          <w:rFonts w:ascii="Times New Roman" w:eastAsia="Times New Roman" w:hAnsi="Times New Roman" w:cs="Times New Roman"/>
-          <w:color w:val="000000"/>
-          <w:sz w:val="24"/>
-          <w:szCs w:val="24"/>
-          <w:lang w:eastAsia="en-029"/>
-        </w:rPr>
-        <w:t>_typ</w:t>
-      </w:r>
-      <w:r>
-        <w:rPr>
-          <w:rFonts w:ascii="Times New Roman" w:eastAsia="Times New Roman" w:hAnsi="Times New Roman" w:cs="Times New Roman"/>
-          <w:color w:val="000000"/>
-          <w:sz w:val="24"/>
-          <w:szCs w:val="24"/>
-          <w:lang w:eastAsia="en-029"/>
-        </w:rPr>
-        <w:t>e</w:t>
+          <w:rFonts w:ascii="Times New Roman" w:hAnsi="Times New Roman" w:cs="Times New Roman"/>
+          <w:sz w:val="24"/>
+          <w:szCs w:val="24"/>
+        </w:rPr>
+        <w:t>guest_email</w:t>
       </w:r>
       <w:proofErr w:type="spellEnd"/>
       <w:r>
         <w:rPr>
-          <w:rFonts w:ascii="Times New Roman" w:eastAsia="Times New Roman" w:hAnsi="Times New Roman" w:cs="Times New Roman"/>
-          <w:color w:val="000000"/>
-          <w:sz w:val="24"/>
-          <w:szCs w:val="24"/>
-          <w:lang w:eastAsia="en-029"/>
+          <w:rFonts w:ascii="Times New Roman" w:hAnsi="Times New Roman" w:cs="Times New Roman"/>
+          <w:sz w:val="24"/>
+          <w:szCs w:val="24"/>
         </w:rPr>
         <w:t xml:space="preserve">, </w:t>
       </w:r>
       <w:proofErr w:type="spellStart"/>
       <w:r>
         <w:rPr>
-          <w:rFonts w:ascii="Times New Roman" w:eastAsia="Times New Roman" w:hAnsi="Times New Roman" w:cs="Times New Roman"/>
-          <w:color w:val="000000"/>
-          <w:sz w:val="24"/>
-          <w:szCs w:val="24"/>
-          <w:lang w:eastAsia="en-029"/>
-        </w:rPr>
-        <w:t>post_id</w:t>
+          <w:rFonts w:ascii="Times New Roman" w:hAnsi="Times New Roman" w:cs="Times New Roman"/>
+          <w:sz w:val="24"/>
+          <w:szCs w:val="24"/>
+        </w:rPr>
+        <w:t>guest_addr</w:t>
       </w:r>
       <w:proofErr w:type="spellEnd"/>
       <w:r>
         <w:rPr>
-          <w:rFonts w:ascii="Times New Roman" w:eastAsia="Times New Roman" w:hAnsi="Times New Roman" w:cs="Times New Roman"/>
-          <w:color w:val="000000"/>
-          <w:sz w:val="24"/>
-          <w:szCs w:val="24"/>
-          <w:lang w:eastAsia="en-029"/>
+          <w:rFonts w:ascii="Times New Roman" w:hAnsi="Times New Roman" w:cs="Times New Roman"/>
+          <w:sz w:val="24"/>
+          <w:szCs w:val="24"/>
         </w:rPr>
         <w:t xml:space="preserve">, </w:t>
       </w:r>
       <w:proofErr w:type="spellStart"/>
       <w:r>
         <w:rPr>
-          <w:rFonts w:ascii="Times New Roman" w:eastAsia="Times New Roman" w:hAnsi="Times New Roman" w:cs="Times New Roman"/>
-          <w:color w:val="000000"/>
-          <w:sz w:val="24"/>
-          <w:szCs w:val="24"/>
-          <w:lang w:eastAsia="en-029"/>
-        </w:rPr>
-        <w:t>user_id</w:t>
+          <w:rFonts w:ascii="Times New Roman" w:hAnsi="Times New Roman" w:cs="Times New Roman"/>
+          <w:sz w:val="24"/>
+          <w:szCs w:val="24"/>
+        </w:rPr>
+        <w:t>guest_paswd</w:t>
       </w:r>
       <w:proofErr w:type="spellEnd"/>
       <w:r>
         <w:rPr>
-          <w:rFonts w:ascii="Times New Roman" w:eastAsia="Times New Roman" w:hAnsi="Times New Roman" w:cs="Times New Roman"/>
-          <w:color w:val="000000"/>
-          <w:sz w:val="24"/>
-          <w:szCs w:val="24"/>
-          <w:lang w:eastAsia="en-029"/>
-        </w:rPr>
-        <w:t>)</w:t>
+          <w:rFonts w:ascii="Times New Roman" w:hAnsi="Times New Roman" w:cs="Times New Roman"/>
+          <w:sz w:val="24"/>
+          <w:szCs w:val="24"/>
+        </w:rPr>
+        <w:t xml:space="preserve">, </w:t>
+      </w:r>
+      <w:proofErr w:type="spellStart"/>
+      <w:r>
+        <w:rPr>
+          <w:rFonts w:ascii="Times New Roman" w:hAnsi="Times New Roman" w:cs="Times New Roman"/>
+          <w:sz w:val="24"/>
+          <w:szCs w:val="24"/>
+        </w:rPr>
+        <w:t>guest_tel</w:t>
+      </w:r>
+      <w:proofErr w:type="spellEnd"/>
+      <w:r>
+        <w:rPr>
+          <w:rFonts w:ascii="Times New Roman" w:hAnsi="Times New Roman" w:cs="Times New Roman"/>
+          <w:sz w:val="24"/>
+          <w:szCs w:val="24"/>
+        </w:rPr>
+        <w:t>).</w:t>
       </w:r>
     </w:p>
+    <w:p>
+      <w:bookmarkStart w:id="0" w:name="_GoBack"/>
+      <w:bookmarkEnd w:id="0"/>
+    </w:p>
+    <w:p/>
+    <w:p/>
+    <w:p/>
+    <w:p/>
+    <w:p/>
+    <w:p/>
+    <w:p/>
     <w:p/>
     <w:p>
       <w:pPr>
@@ -3170,17 +2819,7 @@
                 <w:szCs w:val="24"/>
                 <w:u w:val="single"/>
               </w:rPr>
-              <w:t>U</w:t>
-            </w:r>
-            <w:r>
-              <w:rPr>
-                <w:rFonts w:eastAsia="Times New Roman"/>
-                <w:color w:val="000000"/>
-                <w:sz w:val="24"/>
-                <w:szCs w:val="24"/>
-                <w:u w:val="single"/>
-              </w:rPr>
-              <w:t>ser_id</w:t>
+              <w:t>User_id</w:t>
             </w:r>
             <w:proofErr w:type="spellEnd"/>
             <w:r>
@@ -8760,10 +8399,7 @@
       </w:tr>
     </w:tbl>
     <w:p/>
-    <w:p>
-      <w:bookmarkStart w:id="0" w:name="_GoBack"/>
-      <w:bookmarkEnd w:id="0"/>
-    </w:p>
+    <w:p/>
     <w:sectPr>
       <w:pgSz w:w="12240" w:h="15840"/>
       <w:pgMar w:top="1440" w:right="1440" w:bottom="1440" w:left="1440" w:header="720" w:footer="720" w:gutter="0"/>
@@ -9243,6 +8879,34 @@
       </w:tblBorders>
     </w:tblPr>
   </w:style>
+  <w:style w:type="paragraph" w:styleId="PlainText">
+    <w:name w:val="Plain Text"/>
+    <w:basedOn w:val="Normal"/>
+    <w:link w:val="PlainTextChar"/>
+    <w:uiPriority w:val="99"/>
+    <w:unhideWhenUsed/>
+    <w:rsid w:val="00120CF3"/>
+    <w:pPr>
+      <w:spacing w:after="0" w:line="240" w:lineRule="auto"/>
+    </w:pPr>
+    <w:rPr>
+      <w:rFonts w:ascii="Consolas" w:hAnsi="Consolas"/>
+      <w:sz w:val="21"/>
+      <w:szCs w:val="21"/>
+    </w:rPr>
+  </w:style>
+  <w:style w:type="character" w:customStyle="1" w:styleId="PlainTextChar">
+    <w:name w:val="Plain Text Char"/>
+    <w:basedOn w:val="DefaultParagraphFont"/>
+    <w:link w:val="PlainText"/>
+    <w:uiPriority w:val="99"/>
+    <w:rsid w:val="00120CF3"/>
+    <w:rPr>
+      <w:rFonts w:ascii="Consolas" w:hAnsi="Consolas"/>
+      <w:sz w:val="21"/>
+      <w:szCs w:val="21"/>
+    </w:rPr>
+  </w:style>
 </w:styles>
 </file>
 

</xml_diff>